<commit_message>
last one before submission?
</commit_message>
<xml_diff>
--- a/6 Manuscript/MaxwellPerryHuff (4.9.2021).docx
+++ b/6 Manuscript/MaxwellPerryHuff (4.9.2021).docx
@@ -101,7 +101,7 @@
       </w:r>
       <w:commentRangeStart w:id="0"/>
       <w:r>
-        <w:t>XXXX</w:t>
+        <w:t>8541</w:t>
       </w:r>
       <w:commentRangeEnd w:id="0"/>
       <w:r>
@@ -195,11 +195,9 @@
       <w:r>
         <w:t>he judgment of learning</w:t>
       </w:r>
-      <w:ins w:id="1" w:author="Mark Huff" w:date="2021-04-08T14:26:00Z">
-        <w:r>
-          <w:t xml:space="preserve"> (JOL)</w:t>
-        </w:r>
-      </w:ins>
+      <w:r>
+        <w:t xml:space="preserve"> (JOL)</w:t>
+      </w:r>
       <w:r>
         <w:t xml:space="preserve"> task is often used to assess </w:t>
       </w:r>
@@ -315,19 +313,12 @@
       <w:r>
         <w:t>font designed to improve memory—would result in inflated JOLs</w:t>
       </w:r>
-      <w:ins w:id="2" w:author="Mark Huff" w:date="2021-04-08T14:26:00Z">
-        <w:r>
-          <w:t xml:space="preserve"> and/or recall</w:t>
-        </w:r>
-      </w:ins>
+      <w:r>
+        <w:t xml:space="preserve"> and/or recall</w:t>
+      </w:r>
       <w:r>
         <w:t xml:space="preserve">. Across experiments, </w:t>
       </w:r>
-      <w:del w:id="3" w:author="Mark Huff" w:date="2021-04-08T14:27:00Z">
-        <w:r>
-          <w:delText xml:space="preserve">the </w:delText>
-        </w:r>
-      </w:del>
       <w:r>
         <w:t>pairs designed to be perceptually fluent</w:t>
       </w:r>
@@ -337,16 +328,9 @@
       <w:r>
         <w:t xml:space="preserve">fluent </w:t>
       </w:r>
-      <w:del w:id="4" w:author="Mark Huff" w:date="2021-04-08T14:27:00Z">
-        <w:r>
-          <w:delText>conditions</w:delText>
-        </w:r>
-      </w:del>
-      <w:ins w:id="5" w:author="Mark Huff" w:date="2021-04-08T14:27:00Z">
-        <w:r>
-          <w:t>pairs</w:t>
-        </w:r>
-      </w:ins>
+      <w:r>
+        <w:t>pairs</w:t>
+      </w:r>
       <w:r>
         <w:t xml:space="preserve">, and Sans Forgetica font in Experiment 3 yielded a memory cost (though no effect on JOLs). Collectively, perceptually </w:t>
       </w:r>
@@ -380,19 +364,9 @@
       <w:r>
         <w:t xml:space="preserve">Word Count: </w:t>
       </w:r>
-      <w:del w:id="6" w:author="Mark Huff" w:date="2021-04-08T14:27:00Z">
-        <w:r>
-          <w:delText>23</w:delText>
-        </w:r>
-        <w:r>
-          <w:delText>9</w:delText>
-        </w:r>
-      </w:del>
-      <w:ins w:id="7" w:author="Mark Huff" w:date="2021-04-08T14:27:00Z">
-        <w:r>
-          <w:t>240</w:t>
-        </w:r>
-      </w:ins>
+      <w:r>
+        <w:t>240</w:t>
+      </w:r>
     </w:p>
     <w:p>
       <w:pPr>
@@ -540,15 +514,7 @@
         <w:t xml:space="preserve">While </w:t>
       </w:r>
       <w:r>
-        <w:t xml:space="preserve">researchers </w:t>
-      </w:r>
-      <w:del w:id="8" w:author="Mark Huff" w:date="2021-04-08T14:27:00Z">
-        <w:r>
-          <w:delText xml:space="preserve">can </w:delText>
-        </w:r>
-      </w:del>
-      <w:r>
-        <w:t>use several types of judgments to assess metacognitive processes</w:t>
+        <w:t>researchers use several types of judgments to assess metacognitive processes</w:t>
       </w:r>
       <w:r>
         <w:t xml:space="preserve">, </w:t>
@@ -614,15 +580,7 @@
         <w:t xml:space="preserve">and </w:t>
       </w:r>
       <w:r>
-        <w:t>are asked to estimate the</w:t>
-      </w:r>
-      <w:del w:id="9" w:author="Mark Huff" w:date="2021-04-08T14:27:00Z">
-        <w:r>
-          <w:delText>ir</w:delText>
-        </w:r>
-      </w:del>
-      <w:r>
-        <w:t xml:space="preserve"> likelihood of correctly retrieving </w:t>
+        <w:t xml:space="preserve">are asked to estimate the likelihood of correctly retrieving </w:t>
       </w:r>
       <w:r>
         <w:t xml:space="preserve">the </w:t>
@@ -804,11 +762,9 @@
         <w:lastRenderedPageBreak/>
         <w:t>associates</w:t>
       </w:r>
-      <w:ins w:id="10" w:author="Mark Huff" w:date="2021-04-08T14:27:00Z">
-        <w:r>
-          <w:t>,</w:t>
-        </w:r>
-      </w:ins>
+      <w:r>
+        <w:t>,</w:t>
+      </w:r>
       <w:r>
         <w:t xml:space="preserve"> in which the cue is highly predictive of the target</w:t>
       </w:r>
@@ -819,18 +775,181 @@
         <w:t>lamp-shade</w:t>
       </w:r>
       <w:r>
+        <w:t xml:space="preserve">) tend to produce JOLs that </w:t>
+      </w:r>
+      <w:r>
+        <w:t xml:space="preserve">are </w:t>
+      </w:r>
+      <w:r>
+        <w:t>well</w:t>
+      </w:r>
+      <w:r>
+        <w:t>-</w:t>
+      </w:r>
+      <w:r>
+        <w:t>calibrated with</w:t>
+      </w:r>
+      <w:r>
+        <w:t xml:space="preserve"> later</w:t>
+      </w:r>
+      <w:r>
+        <w:t xml:space="preserve"> recall.</w:t>
+      </w:r>
+      <w:r>
+        <w:t xml:space="preserve"> </w:t>
+      </w:r>
+      <w:r>
+        <w:t xml:space="preserve">However, </w:t>
+      </w:r>
+      <w:r>
+        <w:t>backward associate</w:t>
+      </w:r>
+      <w:r>
+        <w:t>s</w:t>
+      </w:r>
+      <w:r>
+        <w:t>,</w:t>
+      </w:r>
+      <w:r>
+        <w:t xml:space="preserve"> in which the cue does not readily converge upon the target</w:t>
+      </w:r>
+      <w:r>
+        <w:t xml:space="preserve"> (e.g., </w:t>
+      </w:r>
+      <w:r>
+        <w:t>shade-lamp</w:t>
+      </w:r>
+      <w:r>
         <w:t>)</w:t>
       </w:r>
-      <w:ins w:id="11" w:author="Mark Huff" w:date="2021-04-08T14:27:00Z">
-        <w:r>
-          <w:t>,</w:t>
-        </w:r>
-      </w:ins>
-      <w:r>
-        <w:t xml:space="preserve"> tend to produce JOLs that </w:t>
-      </w:r>
-      <w:r>
-        <w:t xml:space="preserve">are </w:t>
+      <w:r>
+        <w:t>,</w:t>
+      </w:r>
+      <w:r>
+        <w:t xml:space="preserve"> </w:t>
+      </w:r>
+      <w:r>
+        <w:t>display</w:t>
+      </w:r>
+      <w:r>
+        <w:t xml:space="preserve"> </w:t>
+      </w:r>
+      <w:r>
+        <w:t>a marked</w:t>
+      </w:r>
+      <w:r>
+        <w:t xml:space="preserve"> overconfidence effect </w:t>
+      </w:r>
+      <w:r>
+        <w:t>such that</w:t>
+      </w:r>
+      <w:r>
+        <w:t xml:space="preserve"> JOLs </w:t>
+      </w:r>
+      <w:r>
+        <w:t xml:space="preserve">greatly </w:t>
+      </w:r>
+      <w:r>
+        <w:t>overestimate</w:t>
+      </w:r>
+      <w:r>
+        <w:t xml:space="preserve"> </w:t>
+      </w:r>
+      <w:r>
+        <w:t>subsequent</w:t>
+      </w:r>
+      <w:r>
+        <w:t xml:space="preserve"> </w:t>
+      </w:r>
+      <w:r>
+        <w:t xml:space="preserve">memory. </w:t>
+      </w:r>
+      <w:r>
+        <w:t>Castel, McCabe, and Roediger (2007)</w:t>
+      </w:r>
+      <w:r>
+        <w:t xml:space="preserve"> </w:t>
+      </w:r>
+      <w:r>
+        <w:t xml:space="preserve">have reported an illusion of competence pattern on </w:t>
+      </w:r>
+      <w:r>
+        <w:t>identical pairs</w:t>
+      </w:r>
+      <w:r>
+        <w:t xml:space="preserve"> and</w:t>
+      </w:r>
+      <w:r>
+        <w:t>, more recently,</w:t>
+      </w:r>
+      <w:r>
+        <w:t xml:space="preserve"> </w:t>
+      </w:r>
+      <w:r>
+        <w:t>Maxwell and Huff (</w:t>
+      </w:r>
+      <w:r>
+        <w:t>in press</w:t>
+      </w:r>
+      <w:r>
+        <w:t>)</w:t>
+      </w:r>
+      <w:r>
+        <w:t xml:space="preserve"> have </w:t>
+      </w:r>
+      <w:r>
+        <w:t>extended</w:t>
+      </w:r>
+      <w:r>
+        <w:t xml:space="preserve"> this pattern</w:t>
+      </w:r>
+      <w:r>
+        <w:t xml:space="preserve"> to</w:t>
+      </w:r>
+      <w:r>
+        <w:t xml:space="preserve"> </w:t>
+      </w:r>
+      <w:r>
+        <w:t xml:space="preserve">symmetrical associates (e.g., </w:t>
+      </w:r>
+      <w:r>
+        <w:t>k</w:t>
+      </w:r>
+      <w:r>
+        <w:t>ing-</w:t>
+      </w:r>
+      <w:r>
+        <w:t>q</w:t>
+      </w:r>
+      <w:r>
+        <w:t xml:space="preserve">ueen), </w:t>
+      </w:r>
+      <w:r>
+        <w:t xml:space="preserve">in </w:t>
+      </w:r>
+      <w:r>
+        <w:t xml:space="preserve">which the forward and backward relations between pairs are matched. </w:t>
+      </w:r>
+      <w:r>
+        <w:t>Like</w:t>
+      </w:r>
+      <w:r>
+        <w:t xml:space="preserve"> Koriat </w:t>
+      </w:r>
+      <w:r>
+        <w:t>and</w:t>
+      </w:r>
+      <w:r>
+        <w:t xml:space="preserve"> </w:t>
+      </w:r>
+      <w:r>
+        <w:t>Bjork (2005), Maxwell and Huff (</w:t>
+      </w:r>
+      <w:r>
+        <w:t>in press</w:t>
+      </w:r>
+      <w:r>
+        <w:t xml:space="preserve">) found that JOL ratings were generally </w:t>
       </w:r>
       <w:r>
         <w:t>well</w:t>
@@ -839,231 +958,60 @@
         <w:t>-</w:t>
       </w:r>
       <w:r>
-        <w:t>calibrated with</w:t>
-      </w:r>
-      <w:r>
-        <w:t xml:space="preserve"> later</w:t>
-      </w:r>
-      <w:r>
-        <w:t xml:space="preserve"> recall.</w:t>
+        <w:t>calibrated for forward pairs</w:t>
+      </w:r>
+      <w:r>
+        <w:t>,</w:t>
+      </w:r>
+      <w:r>
+        <w:t xml:space="preserve"> but produced an illusion of competence </w:t>
+      </w:r>
+      <w:r>
+        <w:t xml:space="preserve">pattern </w:t>
+      </w:r>
+      <w:r>
+        <w:t xml:space="preserve">for backward, symmetrical, and unrelated word pairs. </w:t>
+      </w:r>
+      <w:r>
+        <w:t xml:space="preserve">Additionally, </w:t>
+      </w:r>
+      <w:r>
+        <w:t>the illusion of competence</w:t>
+      </w:r>
+      <w:r>
+        <w:t xml:space="preserve"> was robust</w:t>
+      </w:r>
+      <w:r>
+        <w:t xml:space="preserve"> and persisted across a variety of experimental manipulations</w:t>
       </w:r>
       <w:r>
         <w:t xml:space="preserve"> </w:t>
       </w:r>
       <w:r>
-        <w:t xml:space="preserve">However, </w:t>
-      </w:r>
-      <w:r>
-        <w:t>backward associate</w:t>
-      </w:r>
-      <w:r>
-        <w:t>s</w:t>
+        <w:t>designed to improve the correspondence between JOLs and recall</w:t>
       </w:r>
       <w:r>
         <w:t>,</w:t>
       </w:r>
       <w:r>
-        <w:t xml:space="preserve"> in which the cue does not readily converge upon the target</w:t>
-      </w:r>
-      <w:r>
-        <w:t xml:space="preserve"> (e.g., </w:t>
-      </w:r>
-      <w:r>
-        <w:t>shade-lamp</w:t>
-      </w:r>
-      <w:r>
-        <w:t>)</w:t>
-      </w:r>
-      <w:r>
-        <w:t>,</w:t>
-      </w:r>
-      <w:r>
         <w:t xml:space="preserve"> </w:t>
       </w:r>
       <w:r>
-        <w:t>display</w:t>
+        <w:t>such as JOL timing (e.g., concurrent, immediate, or delayed</w:t>
+      </w:r>
+      <w:r>
+        <w:t xml:space="preserve"> JOLs</w:t>
+      </w:r>
+      <w:r>
+        <w:t>) and pacing (e.g., self-paced vs experimenter paced)</w:t>
+      </w:r>
+      <w:r>
+        <w:t>.</w:t>
       </w:r>
       <w:r>
         <w:t xml:space="preserve"> </w:t>
       </w:r>
       <w:r>
-        <w:t>a marked</w:t>
-      </w:r>
-      <w:r>
-        <w:t xml:space="preserve"> overconfidence effect </w:t>
-      </w:r>
-      <w:r>
-        <w:t>such that</w:t>
-      </w:r>
-      <w:r>
-        <w:t xml:space="preserve"> JOLs </w:t>
-      </w:r>
-      <w:r>
-        <w:t xml:space="preserve">greatly </w:t>
-      </w:r>
-      <w:r>
-        <w:t>overestimate</w:t>
-      </w:r>
-      <w:r>
-        <w:t xml:space="preserve"> </w:t>
-      </w:r>
-      <w:r>
-        <w:t>subsequent</w:t>
-      </w:r>
-      <w:r>
-        <w:t xml:space="preserve"> </w:t>
-      </w:r>
-      <w:r>
-        <w:t xml:space="preserve">memory. </w:t>
-      </w:r>
-      <w:r>
-        <w:t>Castel, McCabe, and Roediger (2007)</w:t>
-      </w:r>
-      <w:r>
-        <w:t xml:space="preserve"> </w:t>
-      </w:r>
-      <w:r>
-        <w:t xml:space="preserve">have reported an illusion of competence pattern on </w:t>
-      </w:r>
-      <w:r>
-        <w:t>identical pairs</w:t>
-      </w:r>
-      <w:r>
-        <w:t xml:space="preserve"> and</w:t>
-      </w:r>
-      <w:r>
-        <w:t>, more recently,</w:t>
-      </w:r>
-      <w:r>
-        <w:t xml:space="preserve"> </w:t>
-      </w:r>
-      <w:r>
-        <w:t>Maxwell and Huff (</w:t>
-      </w:r>
-      <w:r>
-        <w:t>in press</w:t>
-      </w:r>
-      <w:r>
-        <w:t>)</w:t>
-      </w:r>
-      <w:r>
-        <w:t xml:space="preserve"> have </w:t>
-      </w:r>
-      <w:r>
-        <w:t>extended</w:t>
-      </w:r>
-      <w:r>
-        <w:t xml:space="preserve"> this pattern</w:t>
-      </w:r>
-      <w:r>
-        <w:t xml:space="preserve"> to</w:t>
-      </w:r>
-      <w:r>
-        <w:t xml:space="preserve"> </w:t>
-      </w:r>
-      <w:r>
-        <w:t xml:space="preserve">symmetrical associates (e.g., </w:t>
-      </w:r>
-      <w:r>
-        <w:t>k</w:t>
-      </w:r>
-      <w:r>
-        <w:t>ing-</w:t>
-      </w:r>
-      <w:r>
-        <w:t>q</w:t>
-      </w:r>
-      <w:r>
-        <w:t xml:space="preserve">ueen), </w:t>
-      </w:r>
-      <w:r>
-        <w:t xml:space="preserve">in </w:t>
-      </w:r>
-      <w:r>
-        <w:t xml:space="preserve">which the forward and backward relations between pairs are matched. </w:t>
-      </w:r>
-      <w:r>
-        <w:t>Like</w:t>
-      </w:r>
-      <w:r>
-        <w:t xml:space="preserve"> Koriat </w:t>
-      </w:r>
-      <w:r>
-        <w:t>and</w:t>
-      </w:r>
-      <w:r>
-        <w:t xml:space="preserve"> </w:t>
-      </w:r>
-      <w:r>
-        <w:t>Bjork (2005), Maxwell and Huff (</w:t>
-      </w:r>
-      <w:r>
-        <w:t>in press</w:t>
-      </w:r>
-      <w:r>
-        <w:t xml:space="preserve">) found that JOL ratings were generally </w:t>
-      </w:r>
-      <w:r>
-        <w:t>well</w:t>
-      </w:r>
-      <w:r>
-        <w:t>-</w:t>
-      </w:r>
-      <w:r>
-        <w:t>calibrated for forward pairs</w:t>
-      </w:r>
-      <w:r>
-        <w:t>,</w:t>
-      </w:r>
-      <w:r>
-        <w:t xml:space="preserve"> but produced an illusion of competence </w:t>
-      </w:r>
-      <w:r>
-        <w:t xml:space="preserve">pattern </w:t>
-      </w:r>
-      <w:r>
-        <w:t xml:space="preserve">for backward, symmetrical, and unrelated word pairs. </w:t>
-      </w:r>
-      <w:r>
-        <w:t xml:space="preserve">Additionally, </w:t>
-      </w:r>
-      <w:r>
-        <w:t>the illusion of competence</w:t>
-      </w:r>
-      <w:r>
-        <w:t xml:space="preserve"> was robust</w:t>
-      </w:r>
-      <w:r>
-        <w:t xml:space="preserve"> and persisted across a variety of experimental manipulations</w:t>
-      </w:r>
-      <w:r>
-        <w:t xml:space="preserve"> </w:t>
-      </w:r>
-      <w:r>
-        <w:t>designed to improve the correspondence between JOLs and recall</w:t>
-      </w:r>
-      <w:r>
-        <w:t>,</w:t>
-      </w:r>
-      <w:r>
-        <w:t xml:space="preserve"> </w:t>
-      </w:r>
-      <w:r>
-        <w:t>such as JOL timing (e.g., concurrent, immediate, or delayed</w:t>
-      </w:r>
-      <w:r>
-        <w:t xml:space="preserve"> JOLs</w:t>
-      </w:r>
-      <w:r>
-        <w:t>) and pacing (e.g., self-paced vs experimenter paced)</w:t>
-      </w:r>
-      <w:r>
-        <w:t>.</w:t>
-      </w:r>
-      <w:r>
-        <w:t xml:space="preserve"> </w:t>
-      </w:r>
-      <w:r>
         <w:t xml:space="preserve">Thus, </w:t>
       </w:r>
       <w:r>
@@ -1072,16 +1020,9 @@
       <w:r>
         <w:t xml:space="preserve"> accurately predict later recall, </w:t>
       </w:r>
-      <w:del w:id="12" w:author="Mark Huff" w:date="2021-04-08T14:27:00Z">
-        <w:r>
-          <w:delText>but only</w:delText>
-        </w:r>
-      </w:del>
-      <w:ins w:id="13" w:author="Mark Huff" w:date="2021-04-08T14:27:00Z">
-        <w:r>
-          <w:t>particularly</w:t>
-        </w:r>
-      </w:ins>
+      <w:r>
+        <w:t>particularly</w:t>
+      </w:r>
       <w:r>
         <w:t xml:space="preserve"> when cues are associated </w:t>
       </w:r>
@@ -1131,16 +1072,9 @@
       <w:r>
         <w:t>influence judgment</w:t>
       </w:r>
-      <w:ins w:id="14" w:author="Mark Huff" w:date="2021-04-08T14:27:00Z">
-        <w:r>
-          <w:t>s</w:t>
-        </w:r>
-      </w:ins>
-      <w:del w:id="15" w:author="Mark Huff" w:date="2021-04-08T14:27:00Z">
-        <w:r>
-          <w:delText xml:space="preserve"> making</w:delText>
-        </w:r>
-      </w:del>
+      <w:r>
+        <w:t>s</w:t>
+      </w:r>
       <w:r>
         <w:t>.</w:t>
       </w:r>
@@ -1286,16 +1220,9 @@
       <w:r>
         <w:t xml:space="preserve">more affectively pleasing </w:t>
       </w:r>
-      <w:del w:id="16" w:author="Mark Huff" w:date="2021-04-08T14:28:00Z">
-        <w:r>
-          <w:delText>relative to</w:delText>
-        </w:r>
-      </w:del>
-      <w:ins w:id="17" w:author="Mark Huff" w:date="2021-04-08T14:28:00Z">
-        <w:r>
-          <w:t>versus</w:t>
-        </w:r>
-      </w:ins>
+      <w:r>
+        <w:t>versus</w:t>
+      </w:r>
       <w:r>
         <w:t xml:space="preserve"> disfluent items. </w:t>
       </w:r>
@@ -1368,17 +1295,6 @@
       <w:r>
         <w:t xml:space="preserve"> </w:t>
       </w:r>
-      <w:del w:id="18" w:author="Mark Huff" w:date="2021-04-08T14:28:00Z">
-        <w:r>
-          <w:delText xml:space="preserve">Thus, ease-of-processing can influence the judgment </w:delText>
-        </w:r>
-        <w:r>
-          <w:delText>p</w:delText>
-        </w:r>
-        <w:r>
-          <w:delText>rocess.</w:delText>
-        </w:r>
-      </w:del>
     </w:p>
     <w:p>
       <w:pPr>
@@ -1419,27 +1335,27 @@
       <w:r>
         <w:t xml:space="preserve">For example, </w:t>
       </w:r>
-      <w:commentRangeStart w:id="19"/>
-      <w:commentRangeStart w:id="20"/>
+      <w:commentRangeStart w:id="1"/>
+      <w:commentRangeStart w:id="2"/>
       <w:r>
         <w:t>Rhodes and Castel (2008)</w:t>
       </w:r>
       <w:r>
         <w:t xml:space="preserve"> </w:t>
       </w:r>
-      <w:commentRangeEnd w:id="19"/>
+      <w:commentRangeEnd w:id="1"/>
       <w:r>
         <w:rPr>
           <w:rStyle w:val="CommentReference"/>
         </w:rPr>
-        <w:commentReference w:id="19"/>
-      </w:r>
-      <w:commentRangeEnd w:id="20"/>
+        <w:commentReference w:id="1"/>
+      </w:r>
+      <w:commentRangeEnd w:id="2"/>
       <w:r>
         <w:rPr>
           <w:rStyle w:val="CommentReference"/>
         </w:rPr>
-        <w:commentReference w:id="20"/>
+        <w:commentReference w:id="2"/>
       </w:r>
       <w:r>
         <w:t xml:space="preserve">tested </w:t>
@@ -1566,7 +1482,16 @@
         <w:t>small font</w:t>
       </w:r>
       <w:r>
-        <w:t>, however, this increase in JOLs did not translate to recall</w:t>
+        <w:t>.</w:t>
+      </w:r>
+      <w:r>
+        <w:t xml:space="preserve"> </w:t>
+      </w:r>
+      <w:r>
+        <w:t>H</w:t>
+      </w:r>
+      <w:r>
+        <w:t>owever, this increase in JOLs did not translate to recall</w:t>
       </w:r>
       <w:r>
         <w:t>,</w:t>
@@ -1578,7 +1503,16 @@
         <w:t>as</w:t>
       </w:r>
       <w:r>
-        <w:t xml:space="preserve"> both font types were equivalent</w:t>
+        <w:t xml:space="preserve"> both font types were </w:t>
+      </w:r>
+      <w:r>
+        <w:t xml:space="preserve">recalled at </w:t>
+      </w:r>
+      <w:r>
+        <w:t>equivalent</w:t>
+      </w:r>
+      <w:r>
+        <w:t xml:space="preserve"> rates</w:t>
       </w:r>
       <w:r>
         <w:t>.</w:t>
@@ -1607,19 +1541,12 @@
       <w:r>
         <w:t xml:space="preserve">effect was largely driven by the additional ease-of-processing afforded by the </w:t>
       </w:r>
-      <w:del w:id="21" w:author="Mark Huff" w:date="2021-04-08T14:28:00Z">
-        <w:r>
-          <w:delText xml:space="preserve">large </w:delText>
-        </w:r>
-      </w:del>
-      <w:ins w:id="22" w:author="Mark Huff" w:date="2021-04-08T14:28:00Z">
-        <w:r>
-          <w:t>large</w:t>
-        </w:r>
-        <w:r>
-          <w:t>-</w:t>
-        </w:r>
-      </w:ins>
+      <w:r>
+        <w:t>large</w:t>
+      </w:r>
+      <w:r>
+        <w:t>-</w:t>
+      </w:r>
       <w:r>
         <w:t>font</w:t>
       </w:r>
@@ -1687,15 +1614,7 @@
         <w:t>the effect was reduced when participants studied related pairs relative to unrelated pairs</w:t>
       </w:r>
       <w:r>
-        <w:t xml:space="preserve"> (Rhodes &amp; Castel</w:t>
-      </w:r>
-      <w:del w:id="23" w:author="Mark Huff" w:date="2021-04-08T14:28:00Z">
-        <w:r>
-          <w:delText>, 2008</w:delText>
-        </w:r>
-      </w:del>
-      <w:r>
-        <w:t>).</w:t>
+        <w:t xml:space="preserve"> (Rhodes &amp; Castel).</w:t>
       </w:r>
     </w:p>
     <w:p>
@@ -1786,7 +1705,11 @@
         <w:t>the</w:t>
       </w:r>
       <w:r>
-        <w:t xml:space="preserve"> participants who had been assigned to the study group</w:t>
+        <w:t xml:space="preserve"> participants who had been </w:t>
+      </w:r>
+      <w:r>
+        <w:lastRenderedPageBreak/>
+        <w:t>assigned to the study group</w:t>
       </w:r>
       <w:r>
         <w:t xml:space="preserve">. </w:t>
@@ -1813,11 +1736,7 @@
         <w:t xml:space="preserve"> in</w:t>
       </w:r>
       <w:r>
-        <w:t xml:space="preserve"> </w:t>
-      </w:r>
-      <w:r>
-        <w:lastRenderedPageBreak/>
-        <w:t>either</w:t>
+        <w:t xml:space="preserve"> either</w:t>
       </w:r>
       <w:r>
         <w:t xml:space="preserve"> large or small fonts, while </w:t>
@@ -1867,24 +1786,15 @@
       <w:r>
         <w:t xml:space="preserve"> provided higher JOLs for large</w:t>
       </w:r>
-      <w:ins w:id="24" w:author="Mark Huff" w:date="2021-04-08T14:29:00Z">
-        <w:r>
-          <w:t>-</w:t>
-        </w:r>
-      </w:ins>
+      <w:r>
+        <w:t>-</w:t>
+      </w:r>
       <w:r>
         <w:t xml:space="preserve"> than </w:t>
       </w:r>
-      <w:del w:id="25" w:author="Mark Huff" w:date="2021-04-08T14:29:00Z">
-        <w:r>
-          <w:delText xml:space="preserve">small </w:delText>
-        </w:r>
-      </w:del>
-      <w:ins w:id="26" w:author="Mark Huff" w:date="2021-04-08T14:29:00Z">
-        <w:r>
-          <w:t>small-</w:t>
-        </w:r>
-      </w:ins>
+      <w:r>
+        <w:t>small-</w:t>
+      </w:r>
       <w:r>
         <w:t xml:space="preserve">font pairs. </w:t>
       </w:r>
@@ -2172,7 +2082,11 @@
         <w:t xml:space="preserve"> was</w:t>
       </w:r>
       <w:r>
-        <w:t xml:space="preserve"> gradually decreased over time such that </w:t>
+        <w:t xml:space="preserve"> </w:t>
+      </w:r>
+      <w:r>
+        <w:lastRenderedPageBreak/>
+        <w:t xml:space="preserve">gradually decreased over time such that </w:t>
       </w:r>
       <w:r>
         <w:t xml:space="preserve">the word </w:t>
@@ -2181,11 +2095,7 @@
         <w:t xml:space="preserve">was made </w:t>
       </w:r>
       <w:r>
-        <w:t xml:space="preserve">visible on the screen for longer </w:t>
-      </w:r>
-      <w:r>
-        <w:lastRenderedPageBreak/>
-        <w:t xml:space="preserve">durations </w:t>
+        <w:t xml:space="preserve">visible on the screen for longer durations </w:t>
       </w:r>
       <w:r>
         <w:t>(e.g., 20 ms in the first cycle</w:t>
@@ -2211,21 +2121,9 @@
       <w:r>
         <w:t xml:space="preserve">The goal of </w:t>
       </w:r>
-      <w:del w:id="27" w:author="Mark Huff" w:date="2021-04-08T14:29:00Z">
-        <w:r>
-          <w:delText>this task</w:delText>
-        </w:r>
-      </w:del>
-      <w:ins w:id="28" w:author="Mark Huff" w:date="2021-04-08T14:29:00Z">
-        <w:r>
-          <w:t>th</w:t>
-        </w:r>
-      </w:ins>
-      <w:ins w:id="29" w:author="Mark Huff" w:date="2021-04-08T14:30:00Z">
-        <w:r>
-          <w:t>e CID</w:t>
-        </w:r>
-      </w:ins>
+      <w:r>
+        <w:t>the CID</w:t>
+      </w:r>
       <w:r>
         <w:t xml:space="preserve"> was</w:t>
       </w:r>
@@ -2305,11 +2203,9 @@
       <w:r>
         <w:t xml:space="preserve"> the font-size effect, participants </w:t>
       </w:r>
-      <w:ins w:id="30" w:author="Mark Huff" w:date="2021-04-08T14:30:00Z">
-        <w:r>
-          <w:t xml:space="preserve">may </w:t>
-        </w:r>
-      </w:ins>
+      <w:r>
+        <w:t xml:space="preserve">may </w:t>
+      </w:r>
       <w:r>
         <w:t xml:space="preserve">assign higher JOLs to large items because they hold the belief that large pairs </w:t>
       </w:r>
@@ -2600,11 +2496,6 @@
       <w:r>
         <w:t xml:space="preserve">size can </w:t>
       </w:r>
-      <w:del w:id="31" w:author="Mark Huff" w:date="2021-04-08T14:30:00Z">
-        <w:r>
-          <w:delText xml:space="preserve">appear to </w:delText>
-        </w:r>
-      </w:del>
       <w:r>
         <w:t>affect JOLs</w:t>
       </w:r>
@@ -2719,16 +2610,9 @@
       <w:r>
         <w:t xml:space="preserve">Finally, we expand upon previous work (e.g., Rhodes &amp; Castel, 2008) by including a </w:t>
       </w:r>
-      <w:del w:id="32" w:author="Mark Huff" w:date="2021-04-08T14:30:00Z">
-        <w:r>
-          <w:delText xml:space="preserve">pure </w:delText>
-        </w:r>
-      </w:del>
-      <w:ins w:id="33" w:author="Mark Huff" w:date="2021-04-08T14:30:00Z">
-        <w:r>
-          <w:t>pure-</w:t>
-        </w:r>
-      </w:ins>
+      <w:r>
+        <w:t>pure-</w:t>
+      </w:r>
       <w:r>
         <w:t>control group</w:t>
       </w:r>
@@ -2875,22 +2759,12 @@
         </w:rPr>
         <w:t xml:space="preserve">because </w:t>
       </w:r>
-      <w:del w:id="34" w:author="Mark Huff" w:date="2021-04-08T14:30:00Z">
-        <w:r>
-          <w:rPr>
-            <w:color w:val="000000"/>
-          </w:rPr>
-          <w:delText xml:space="preserve">large </w:delText>
-        </w:r>
-      </w:del>
-      <w:ins w:id="35" w:author="Mark Huff" w:date="2021-04-08T14:30:00Z">
-        <w:r>
-          <w:rPr>
-            <w:color w:val="000000"/>
-          </w:rPr>
-          <w:t>large-</w:t>
-        </w:r>
-      </w:ins>
+      <w:r>
+        <w:rPr>
+          <w:color w:val="000000"/>
+        </w:rPr>
+        <w:t>large-</w:t>
+      </w:r>
       <w:r>
         <w:rPr>
           <w:color w:val="000000"/>
@@ -3090,22 +2964,12 @@
         </w:rPr>
         <w:t xml:space="preserve"> effects were </w:t>
       </w:r>
-      <w:del w:id="36" w:author="Mark Huff" w:date="2021-04-08T14:30:00Z">
-        <w:r>
-          <w:rPr>
-            <w:color w:val="000000"/>
-          </w:rPr>
-          <w:delText>testing for</w:delText>
-        </w:r>
-      </w:del>
-      <w:ins w:id="37" w:author="Mark Huff" w:date="2021-04-08T14:30:00Z">
-        <w:r>
-          <w:rPr>
-            <w:color w:val="000000"/>
-          </w:rPr>
-          <w:t>tested</w:t>
-        </w:r>
-      </w:ins>
+      <w:r>
+        <w:rPr>
+          <w:color w:val="000000"/>
+        </w:rPr>
+        <w:t>tested</w:t>
+      </w:r>
       <w:r>
         <w:rPr>
           <w:color w:val="000000"/>
@@ -3358,9 +3222,9 @@
         </w:rPr>
         <w:t>), and all were native English speakers who reported normal or corrected-to-normal vision.</w:t>
       </w:r>
-      <w:bookmarkStart w:id="38" w:name="_Hlk66192466"/>
-    </w:p>
-    <w:bookmarkEnd w:id="38"/>
+      <w:bookmarkStart w:id="3" w:name="_Hlk66192466"/>
+    </w:p>
+    <w:bookmarkEnd w:id="3"/>
     <w:p>
       <w:pPr>
         <w:spacing w:line="480" w:lineRule="auto"/>
@@ -3521,21 +3385,7 @@
         <w:rPr>
           <w:color w:val="000000"/>
         </w:rPr>
-        <w:t xml:space="preserve"> pairs presented in a newly randomized order for each participant. Counterbalanced versions were produced from each study list that reversed the order of the </w:t>
-      </w:r>
-      <w:del w:id="39" w:author="Mark Huff" w:date="2021-04-08T14:31:00Z">
-        <w:r>
-          <w:rPr>
-            <w:color w:val="000000"/>
-          </w:rPr>
-          <w:delText xml:space="preserve">word </w:delText>
-        </w:r>
-      </w:del>
-      <w:r>
-        <w:rPr>
-          <w:color w:val="000000"/>
-        </w:rPr>
-        <w:t>pair lists (</w:t>
+        <w:t xml:space="preserve"> pairs presented in a newly randomized order for each participant. Counterbalanced versions were produced from each study list that reversed the order of the pair lists (</w:t>
       </w:r>
       <w:r>
         <w:rPr>
@@ -3957,22 +3807,12 @@
         </w:rPr>
         <w:t xml:space="preserve">This screening process removed less than 0.5% of the total </w:t>
       </w:r>
-      <w:del w:id="40" w:author="Mark Huff" w:date="2021-04-08T14:31:00Z">
-        <w:r>
-          <w:rPr>
-            <w:color w:val="000000"/>
-          </w:rPr>
-          <w:delText>observations</w:delText>
-        </w:r>
-      </w:del>
-      <w:ins w:id="41" w:author="Mark Huff" w:date="2021-04-08T14:31:00Z">
-        <w:r>
-          <w:rPr>
-            <w:color w:val="000000"/>
-          </w:rPr>
-          <w:t>responses</w:t>
-        </w:r>
-      </w:ins>
+      <w:r>
+        <w:rPr>
+          <w:color w:val="000000"/>
+        </w:rPr>
+        <w:t>responses</w:t>
+      </w:r>
       <w:r>
         <w:rPr>
           <w:color w:val="000000"/>
@@ -4779,42 +4619,30 @@
         </w:rPr>
         <w:t>= .92, and the same illusion of competence pattern found in large</w:t>
       </w:r>
-      <w:ins w:id="42" w:author="Mark Huff" w:date="2021-04-08T14:31:00Z">
-        <w:r>
-          <w:rPr>
-            <w:color w:val="000000"/>
-          </w:rPr>
-          <w:t>-</w:t>
-        </w:r>
-      </w:ins>
+      <w:r>
+        <w:rPr>
+          <w:color w:val="000000"/>
+        </w:rPr>
+        <w:t>-</w:t>
+      </w:r>
       <w:r>
         <w:rPr>
           <w:color w:val="000000"/>
         </w:rPr>
         <w:t xml:space="preserve"> and </w:t>
       </w:r>
-      <w:del w:id="43" w:author="Mark Huff" w:date="2021-04-08T14:31:00Z">
-        <w:r>
-          <w:rPr>
-            <w:color w:val="000000"/>
-          </w:rPr>
-          <w:delText xml:space="preserve">small </w:delText>
-        </w:r>
-      </w:del>
-      <w:ins w:id="44" w:author="Mark Huff" w:date="2021-04-08T14:31:00Z">
-        <w:r>
-          <w:rPr>
-            <w:color w:val="000000"/>
-          </w:rPr>
-          <w:t>small</w:t>
-        </w:r>
-        <w:r>
-          <w:rPr>
-            <w:color w:val="000000"/>
-          </w:rPr>
-          <w:t>-</w:t>
-        </w:r>
-      </w:ins>
+      <w:r>
+        <w:rPr>
+          <w:color w:val="000000"/>
+        </w:rPr>
+        <w:t>small</w:t>
+      </w:r>
+      <w:r>
+        <w:rPr>
+          <w:color w:val="000000"/>
+        </w:rPr>
+        <w:t>-</w:t>
+      </w:r>
       <w:r>
         <w:rPr>
           <w:color w:val="000000"/>
@@ -4940,94 +4768,54 @@
         </w:rPr>
         <w:t>&gt; .99. Collectively, increasing font size increased both JOLs and recall percentages equally relative to</w:t>
       </w:r>
-      <w:ins w:id="45" w:author="Mark Huff" w:date="2021-04-08T14:31:00Z">
-        <w:r>
-          <w:rPr>
-            <w:color w:val="000000"/>
-          </w:rPr>
-          <w:t xml:space="preserve"> t</w:t>
-        </w:r>
-      </w:ins>
-      <w:ins w:id="46" w:author="Mark Huff" w:date="2021-04-08T14:32:00Z">
-        <w:r>
-          <w:rPr>
-            <w:color w:val="000000"/>
-          </w:rPr>
-          <w:t>he</w:t>
-        </w:r>
-      </w:ins>
+      <w:r>
+        <w:rPr>
+          <w:color w:val="000000"/>
+        </w:rPr>
+        <w:t xml:space="preserve"> the</w:t>
+      </w:r>
       <w:r>
         <w:rPr>
           <w:color w:val="000000"/>
         </w:rPr>
         <w:t xml:space="preserve"> </w:t>
       </w:r>
-      <w:del w:id="47" w:author="Mark Huff" w:date="2021-04-08T14:32:00Z">
-        <w:r>
-          <w:rPr>
-            <w:color w:val="000000"/>
-          </w:rPr>
-          <w:delText xml:space="preserve">small </w:delText>
-        </w:r>
-      </w:del>
-      <w:ins w:id="48" w:author="Mark Huff" w:date="2021-04-08T14:32:00Z">
-        <w:r>
-          <w:rPr>
-            <w:color w:val="000000"/>
-          </w:rPr>
-          <w:t>small</w:t>
-        </w:r>
-        <w:r>
-          <w:rPr>
-            <w:color w:val="000000"/>
-          </w:rPr>
-          <w:t>-</w:t>
-        </w:r>
-      </w:ins>
+      <w:r>
+        <w:rPr>
+          <w:color w:val="000000"/>
+        </w:rPr>
+        <w:t>small</w:t>
+      </w:r>
+      <w:r>
+        <w:rPr>
+          <w:color w:val="000000"/>
+        </w:rPr>
+        <w:t>-</w:t>
+      </w:r>
       <w:r>
         <w:rPr>
           <w:color w:val="000000"/>
         </w:rPr>
         <w:t xml:space="preserve">font sizes and </w:t>
       </w:r>
-      <w:del w:id="49" w:author="Mark Huff" w:date="2021-04-08T14:32:00Z">
-        <w:r>
-          <w:rPr>
-            <w:color w:val="000000"/>
-          </w:rPr>
-          <w:delText xml:space="preserve">increased </w:delText>
-        </w:r>
-      </w:del>
-      <w:ins w:id="50" w:author="Mark Huff" w:date="2021-04-08T14:32:00Z">
-        <w:r>
-          <w:rPr>
-            <w:color w:val="000000"/>
-          </w:rPr>
-          <w:t>the large-</w:t>
-        </w:r>
-      </w:ins>
+      <w:r>
+        <w:rPr>
+          <w:color w:val="000000"/>
+        </w:rPr>
+        <w:t>the large-</w:t>
+      </w:r>
       <w:r>
         <w:rPr>
           <w:color w:val="000000"/>
         </w:rPr>
         <w:t xml:space="preserve">font sizes </w:t>
       </w:r>
-      <w:del w:id="51" w:author="Mark Huff" w:date="2021-04-08T14:32:00Z">
-        <w:r>
-          <w:rPr>
-            <w:color w:val="000000"/>
-          </w:rPr>
-          <w:delText xml:space="preserve">had no effect when compared </w:delText>
-        </w:r>
-      </w:del>
-      <w:ins w:id="52" w:author="Mark Huff" w:date="2021-04-08T14:32:00Z">
-        <w:r>
-          <w:rPr>
-            <w:color w:val="000000"/>
-          </w:rPr>
-          <w:t xml:space="preserve">did not differ relative </w:t>
-        </w:r>
-      </w:ins>
+      <w:r>
+        <w:rPr>
+          <w:color w:val="000000"/>
+        </w:rPr>
+        <w:t xml:space="preserve">did not differ relative </w:t>
+      </w:r>
       <w:r>
         <w:rPr>
           <w:color w:val="000000"/>
@@ -5145,118 +4933,12 @@
         </w:rPr>
         <w:t>)</w:t>
       </w:r>
-      <w:ins w:id="53" w:author="Nick Maxwell" w:date="2021-04-09T10:25:00Z">
-        <w:r>
-          <w:rPr>
-            <w:color w:val="000000"/>
-          </w:rPr>
-          <w:t xml:space="preserve">. By making text more </w:t>
-        </w:r>
-      </w:ins>
-      <w:ins w:id="54" w:author="Nick Maxwell" w:date="2021-04-09T10:26:00Z">
-        <w:r>
-          <w:rPr>
-            <w:color w:val="000000"/>
-          </w:rPr>
-          <w:t>distinguishable</w:t>
-        </w:r>
-      </w:ins>
-      <w:ins w:id="55" w:author="Nick Maxwell" w:date="2021-04-09T10:25:00Z">
-        <w:r>
-          <w:rPr>
-            <w:color w:val="000000"/>
-          </w:rPr>
-          <w:t xml:space="preserve"> (and thus more </w:t>
-        </w:r>
-      </w:ins>
-      <w:ins w:id="56" w:author="Nick Maxwell" w:date="2021-04-09T10:26:00Z">
-        <w:r>
-          <w:rPr>
-            <w:color w:val="000000"/>
-          </w:rPr>
-          <w:t>perceptually</w:t>
-        </w:r>
-      </w:ins>
-      <w:ins w:id="57" w:author="Nick Maxwell" w:date="2021-04-09T10:25:00Z">
-        <w:r>
-          <w:rPr>
-            <w:color w:val="000000"/>
-          </w:rPr>
-          <w:t xml:space="preserve"> fluent), we expected high</w:t>
-        </w:r>
-      </w:ins>
-      <w:ins w:id="58" w:author="Nick Maxwell" w:date="2021-04-09T10:26:00Z">
-        <w:r>
-          <w:rPr>
-            <w:color w:val="000000"/>
-          </w:rPr>
-          <w:t xml:space="preserve">lighting </w:t>
-        </w:r>
-      </w:ins>
-      <w:ins w:id="59" w:author="Nick Maxwell" w:date="2021-04-09T10:29:00Z">
-        <w:r>
-          <w:rPr>
-            <w:color w:val="000000"/>
-          </w:rPr>
-          <w:t>operate</w:t>
-        </w:r>
-      </w:ins>
-      <w:ins w:id="60" w:author="Nick Maxwell" w:date="2021-04-09T10:26:00Z">
-        <w:r>
-          <w:rPr>
-            <w:color w:val="000000"/>
-          </w:rPr>
-          <w:t xml:space="preserve"> </w:t>
-        </w:r>
-      </w:ins>
-      <w:ins w:id="61" w:author="Nick Maxwell" w:date="2021-04-09T10:27:00Z">
-        <w:r>
-          <w:rPr>
-            <w:color w:val="000000"/>
-          </w:rPr>
-          <w:t xml:space="preserve">similarly to other manipulations </w:t>
-        </w:r>
-      </w:ins>
-      <w:ins w:id="62" w:author="Nick Maxwell" w:date="2021-04-09T10:28:00Z">
-        <w:r>
-          <w:rPr>
-            <w:color w:val="000000"/>
-          </w:rPr>
-          <w:t xml:space="preserve">that enhance both distinctiveness and fluency </w:t>
-        </w:r>
-      </w:ins>
-      <w:ins w:id="63" w:author="Nick Maxwell" w:date="2021-04-09T10:27:00Z">
-        <w:r>
-          <w:rPr>
-            <w:color w:val="000000"/>
-          </w:rPr>
-          <w:t>(</w:t>
-        </w:r>
-      </w:ins>
-      <w:ins w:id="64" w:author="Nick Maxwell" w:date="2021-04-09T10:29:00Z">
-        <w:r>
-          <w:rPr>
-            <w:color w:val="000000"/>
-          </w:rPr>
-          <w:t xml:space="preserve">e.g., such as </w:t>
-        </w:r>
-      </w:ins>
-      <w:ins w:id="65" w:author="Nick Maxwell" w:date="2021-04-09T10:27:00Z">
-        <w:r>
-          <w:rPr>
-            <w:color w:val="000000"/>
-          </w:rPr>
-          <w:t>bolding word pairs; Ball et al., 2014).</w:t>
-        </w:r>
-      </w:ins>
-      <w:del w:id="66" w:author="Nick Maxwell" w:date="2021-04-09T10:23:00Z">
-        <w:r>
-          <w:rPr>
-            <w:color w:val="000000"/>
-          </w:rPr>
-          <w:delText>.</w:delText>
-        </w:r>
-      </w:del>
+      <w:r>
+        <w:rPr>
+          <w:color w:val="000000"/>
+        </w:rPr>
+        <w:t>. By making text more distinguishable (and thus more perceptually fluent), we expected highlighting operate similarly to other manipulations that enhance both distinctiveness and fluency (e.g., such as bolding word pairs; Ball et al., 2014).</w:t>
+      </w:r>
     </w:p>
     <w:p>
       <w:pPr>
@@ -5346,28 +5028,18 @@
         </w:rPr>
         <w:t xml:space="preserve">However, given that </w:t>
       </w:r>
-      <w:del w:id="67" w:author="Mark Huff" w:date="2021-04-08T14:32:00Z">
-        <w:r>
-          <w:rPr>
-            <w:color w:val="000000"/>
-          </w:rPr>
-          <w:delText xml:space="preserve">large </w:delText>
-        </w:r>
-      </w:del>
-      <w:ins w:id="68" w:author="Mark Huff" w:date="2021-04-08T14:32:00Z">
-        <w:r>
-          <w:rPr>
-            <w:color w:val="000000"/>
-          </w:rPr>
-          <w:t>large</w:t>
-        </w:r>
-        <w:r>
-          <w:rPr>
-            <w:color w:val="000000"/>
-          </w:rPr>
-          <w:t>-</w:t>
-        </w:r>
-      </w:ins>
+      <w:r>
+        <w:rPr>
+          <w:color w:val="000000"/>
+        </w:rPr>
+        <w:t>large</w:t>
+      </w:r>
+      <w:r>
+        <w:rPr>
+          <w:color w:val="000000"/>
+        </w:rPr>
+        <w:t>-</w:t>
+      </w:r>
       <w:r>
         <w:rPr>
           <w:color w:val="000000"/>
@@ -5392,28 +5064,18 @@
         </w:rPr>
         <w:t xml:space="preserve">both JOLs and recall relative to </w:t>
       </w:r>
-      <w:del w:id="69" w:author="Mark Huff" w:date="2021-04-08T14:32:00Z">
-        <w:r>
-          <w:rPr>
-            <w:color w:val="000000"/>
-          </w:rPr>
-          <w:delText xml:space="preserve">small </w:delText>
-        </w:r>
-      </w:del>
-      <w:ins w:id="70" w:author="Mark Huff" w:date="2021-04-08T14:32:00Z">
-        <w:r>
-          <w:rPr>
-            <w:color w:val="000000"/>
-          </w:rPr>
-          <w:t>small</w:t>
-        </w:r>
-        <w:r>
-          <w:rPr>
-            <w:color w:val="000000"/>
-          </w:rPr>
-          <w:t>-</w:t>
-        </w:r>
-      </w:ins>
+      <w:r>
+        <w:rPr>
+          <w:color w:val="000000"/>
+        </w:rPr>
+        <w:t>small</w:t>
+      </w:r>
+      <w:r>
+        <w:rPr>
+          <w:color w:val="000000"/>
+        </w:rPr>
+        <w:t>-</w:t>
+      </w:r>
       <w:r>
         <w:rPr>
           <w:color w:val="000000"/>
@@ -5654,14 +5316,12 @@
         </w:rPr>
         <w:t xml:space="preserve"> with the only difference being the</w:t>
       </w:r>
-      <w:ins w:id="71" w:author="Mark Huff" w:date="2021-04-08T14:33:00Z">
-        <w:r>
-          <w:rPr>
-            <w:color w:val="000000"/>
-          </w:rPr>
-          <w:t xml:space="preserve"> highlight versus no highlight</w:t>
-        </w:r>
-      </w:ins>
+      <w:r>
+        <w:rPr>
+          <w:color w:val="000000"/>
+        </w:rPr>
+        <w:t xml:space="preserve"> highlight versus no highlight</w:t>
+      </w:r>
       <w:r>
         <w:rPr>
           <w:color w:val="000000"/>
@@ -5746,14 +5406,12 @@
         </w:rPr>
         <w:t xml:space="preserve"> format.</w:t>
       </w:r>
-      <w:ins w:id="72" w:author="Mark Huff" w:date="2021-04-08T14:33:00Z">
-        <w:r>
-          <w:rPr>
-            <w:color w:val="000000"/>
-          </w:rPr>
-          <w:t xml:space="preserve"> The control group from Experiment 1A was also used.</w:t>
-        </w:r>
-      </w:ins>
+      <w:r>
+        <w:rPr>
+          <w:color w:val="000000"/>
+        </w:rPr>
+        <w:t xml:space="preserve"> The control group from Experiment 1A was also used.</w:t>
+      </w:r>
     </w:p>
     <w:p>
       <w:pPr>
@@ -5795,22 +5453,12 @@
         </w:rPr>
         <w:t xml:space="preserve">Experiment 1B followed the same data screening procedure </w:t>
       </w:r>
-      <w:del w:id="73" w:author="Mark Huff" w:date="2021-04-08T14:33:00Z">
-        <w:r>
-          <w:rPr>
-            <w:color w:val="000000"/>
-          </w:rPr>
-          <w:delText>used in</w:delText>
-        </w:r>
-      </w:del>
-      <w:ins w:id="74" w:author="Mark Huff" w:date="2021-04-08T14:33:00Z">
-        <w:r>
-          <w:rPr>
-            <w:color w:val="000000"/>
-          </w:rPr>
-          <w:t>as</w:t>
-        </w:r>
-      </w:ins>
+      <w:r>
+        <w:rPr>
+          <w:color w:val="000000"/>
+        </w:rPr>
+        <w:t>as</w:t>
+      </w:r>
       <w:r>
         <w:rPr>
           <w:color w:val="000000"/>
@@ -6441,28 +6089,18 @@
         </w:rPr>
         <w:t xml:space="preserve"> or interactions were found when comparing the </w:t>
       </w:r>
-      <w:del w:id="75" w:author="Mark Huff" w:date="2021-04-08T14:33:00Z">
-        <w:r>
-          <w:rPr>
-            <w:color w:val="000000"/>
-          </w:rPr>
-          <w:delText xml:space="preserve">control </w:delText>
-        </w:r>
-      </w:del>
-      <w:ins w:id="76" w:author="Mark Huff" w:date="2021-04-08T14:33:00Z">
-        <w:r>
-          <w:rPr>
-            <w:color w:val="000000"/>
-          </w:rPr>
-          <w:t>control</w:t>
-        </w:r>
-        <w:r>
-          <w:rPr>
-            <w:color w:val="000000"/>
-          </w:rPr>
-          <w:t>-</w:t>
-        </w:r>
-      </w:ins>
+      <w:r>
+        <w:rPr>
+          <w:color w:val="000000"/>
+        </w:rPr>
+        <w:t>control</w:t>
+      </w:r>
+      <w:r>
+        <w:rPr>
+          <w:color w:val="000000"/>
+        </w:rPr>
+        <w:t>-</w:t>
+      </w:r>
       <w:r>
         <w:rPr>
           <w:color w:val="000000"/>
@@ -6782,15 +6420,7 @@
         <w:t xml:space="preserve"> when participants studied only unrelated pairs</w:t>
       </w:r>
       <w:r>
-        <w:t xml:space="preserve">. Thus, our inclusion of related pairs </w:t>
-      </w:r>
-      <w:del w:id="77" w:author="Mark Huff" w:date="2021-04-08T14:33:00Z">
-        <w:r>
-          <w:delText xml:space="preserve">in the previous experiments </w:delText>
-        </w:r>
-      </w:del>
-      <w:r>
-        <w:t>may have negated potential</w:t>
+        <w:t>. Thus, our inclusion of related pairs may have negated potential</w:t>
       </w:r>
       <w:r>
         <w:t xml:space="preserve"> fluency</w:t>
@@ -6825,11 +6455,6 @@
       <w:r>
         <w:t>Experiments 1A and 1B</w:t>
       </w:r>
-      <w:ins w:id="78" w:author="Mark Huff" w:date="2021-04-08T14:33:00Z">
-        <w:r>
-          <w:t>,</w:t>
-        </w:r>
-      </w:ins>
       <w:r>
         <w:t xml:space="preserve"> but </w:t>
       </w:r>
@@ -7455,21 +7080,7 @@
         <w:rPr>
           <w:color w:val="000000"/>
         </w:rPr>
-        <w:t xml:space="preserve">We first compared font size differences in the mixed group using a 2(Measure) × 2(Font Size) within-subject ANOVA. Across pair types, JOLs were not </w:t>
-      </w:r>
-      <w:del w:id="79" w:author="Mark Huff" w:date="2021-04-08T14:34:00Z">
-        <w:r>
-          <w:rPr>
-            <w:color w:val="000000"/>
-          </w:rPr>
-          <w:delText xml:space="preserve">statistically </w:delText>
-        </w:r>
-      </w:del>
-      <w:r>
-        <w:rPr>
-          <w:color w:val="000000"/>
-        </w:rPr>
-        <w:t xml:space="preserve">greater than recall rates (27.99 vs. 23.30, </w:t>
+        <w:t xml:space="preserve">We first compared font size differences in the mixed group using a 2(Measure) × 2(Font Size) within-subject ANOVA. Across pair types, JOLs were not greater than recall rates (27.99 vs. 23.30, </w:t>
       </w:r>
       <w:r>
         <w:rPr>
@@ -8182,22 +7793,12 @@
         </w:rPr>
         <w:t xml:space="preserve">xperiments, a </w:t>
       </w:r>
-      <w:del w:id="80" w:author="Mark Huff" w:date="2021-04-08T14:34:00Z">
-        <w:r>
-          <w:rPr>
-            <w:color w:val="000000"/>
-          </w:rPr>
-          <w:delText xml:space="preserve">control </w:delText>
-        </w:r>
-      </w:del>
-      <w:ins w:id="81" w:author="Mark Huff" w:date="2021-04-08T14:34:00Z">
-        <w:r>
-          <w:rPr>
-            <w:color w:val="000000"/>
-          </w:rPr>
-          <w:t>control-</w:t>
-        </w:r>
-      </w:ins>
+      <w:r>
+        <w:rPr>
+          <w:color w:val="000000"/>
+        </w:rPr>
+        <w:t>control-</w:t>
+      </w:r>
       <w:r>
         <w:rPr>
           <w:color w:val="000000"/>
@@ -8216,22 +7817,12 @@
         </w:rPr>
         <w:t xml:space="preserve">. Thus, both JOLs and recall for highlighted and non-highlighted pairs were compared to the </w:t>
       </w:r>
-      <w:del w:id="82" w:author="Mark Huff" w:date="2021-04-08T14:34:00Z">
-        <w:r>
-          <w:rPr>
-            <w:color w:val="000000"/>
-          </w:rPr>
-          <w:delText xml:space="preserve">pure </w:delText>
-        </w:r>
-      </w:del>
-      <w:ins w:id="83" w:author="Mark Huff" w:date="2021-04-08T14:34:00Z">
-        <w:r>
-          <w:rPr>
-            <w:color w:val="000000"/>
-          </w:rPr>
-          <w:t>pure-</w:t>
-        </w:r>
-      </w:ins>
+      <w:r>
+        <w:rPr>
+          <w:color w:val="000000"/>
+        </w:rPr>
+        <w:t>pure-</w:t>
+      </w:r>
       <w:r>
         <w:rPr>
           <w:color w:val="000000"/>
@@ -8748,44 +8339,20 @@
         <w:rPr>
           <w:color w:val="000000"/>
         </w:rPr>
-        <w:t>to the control group. Again, JOLs exceeded recall rates both in the highlight</w:t>
-      </w:r>
-      <w:del w:id="84" w:author="Mark Huff" w:date="2021-04-08T14:34:00Z">
-        <w:r>
-          <w:rPr>
-            <w:color w:val="000000"/>
-          </w:rPr>
-          <w:delText xml:space="preserve"> </w:delText>
-        </w:r>
-      </w:del>
-      <w:r>
-        <w:rPr>
-          <w:color w:val="000000"/>
-        </w:rPr>
-        <w:t xml:space="preserve">/control </w:t>
-      </w:r>
-      <w:del w:id="85" w:author="Mark Huff" w:date="2021-04-08T14:34:00Z">
-        <w:r>
-          <w:rPr>
-            <w:color w:val="000000"/>
-          </w:rPr>
-          <w:delText xml:space="preserve">analysis </w:delText>
-        </w:r>
-      </w:del>
-      <w:ins w:id="86" w:author="Mark Huff" w:date="2021-04-08T14:34:00Z">
-        <w:r>
-          <w:rPr>
-            <w:color w:val="000000"/>
-          </w:rPr>
-          <w:t>comparison</w:t>
-        </w:r>
-        <w:r>
-          <w:rPr>
-            <w:color w:val="000000"/>
-          </w:rPr>
-          <w:t xml:space="preserve"> </w:t>
-        </w:r>
-      </w:ins>
+        <w:t xml:space="preserve">to the control group. Again, JOLs exceeded recall rates both in the highlight/control </w:t>
+      </w:r>
+      <w:r>
+        <w:rPr>
+          <w:color w:val="000000"/>
+        </w:rPr>
+        <w:t>comparison</w:t>
+      </w:r>
+      <w:r>
+        <w:rPr>
+          <w:color w:val="000000"/>
+        </w:rPr>
+        <w:t xml:space="preserve"> </w:t>
+      </w:r>
       <w:r>
         <w:rPr>
           <w:color w:val="000000"/>
@@ -8860,28 +8427,18 @@
         </w:rPr>
         <w:t xml:space="preserve">= .11, and in the no-highlight/control </w:t>
       </w:r>
-      <w:del w:id="87" w:author="Mark Huff" w:date="2021-04-08T14:34:00Z">
-        <w:r>
-          <w:rPr>
-            <w:color w:val="000000"/>
-          </w:rPr>
-          <w:delText xml:space="preserve">analysis </w:delText>
-        </w:r>
-      </w:del>
-      <w:ins w:id="88" w:author="Mark Huff" w:date="2021-04-08T14:34:00Z">
-        <w:r>
-          <w:rPr>
-            <w:color w:val="000000"/>
-          </w:rPr>
-          <w:t>comparison</w:t>
-        </w:r>
-        <w:r>
-          <w:rPr>
-            <w:color w:val="000000"/>
-          </w:rPr>
-          <w:t xml:space="preserve"> </w:t>
-        </w:r>
-      </w:ins>
+      <w:r>
+        <w:rPr>
+          <w:color w:val="000000"/>
+        </w:rPr>
+        <w:t>comparison</w:t>
+      </w:r>
+      <w:r>
+        <w:rPr>
+          <w:color w:val="000000"/>
+        </w:rPr>
+        <w:t xml:space="preserve"> </w:t>
+      </w:r>
       <w:r>
         <w:rPr>
           <w:color w:val="000000"/>
@@ -9148,22 +8705,12 @@
         </w:rPr>
         <w:t xml:space="preserve"> an equivalent increase </w:t>
       </w:r>
-      <w:del w:id="89" w:author="Mark Huff" w:date="2021-04-08T14:34:00Z">
-        <w:r>
-          <w:rPr>
-            <w:color w:val="000000"/>
-          </w:rPr>
-          <w:delText xml:space="preserve">to </w:delText>
-        </w:r>
-      </w:del>
-      <w:ins w:id="90" w:author="Mark Huff" w:date="2021-04-08T14:34:00Z">
-        <w:r>
-          <w:rPr>
-            <w:color w:val="000000"/>
-          </w:rPr>
-          <w:t xml:space="preserve">in </w:t>
-        </w:r>
-      </w:ins>
+      <w:r>
+        <w:rPr>
+          <w:color w:val="000000"/>
+        </w:rPr>
+        <w:t xml:space="preserve">in </w:t>
+      </w:r>
       <w:r>
         <w:rPr>
           <w:color w:val="000000"/>
@@ -9664,28 +9211,18 @@
         </w:rPr>
         <w:t>)</w:t>
       </w:r>
-      <w:ins w:id="91" w:author="Mark Huff" w:date="2021-04-08T14:34:00Z">
-        <w:r>
-          <w:rPr>
-            <w:color w:val="000000"/>
-          </w:rPr>
-          <w:t>.</w:t>
-        </w:r>
-      </w:ins>
+      <w:r>
+        <w:rPr>
+          <w:color w:val="000000"/>
+        </w:rPr>
+        <w:t>.</w:t>
+      </w:r>
       <w:r>
         <w:rPr>
           <w:color w:val="000000"/>
         </w:rPr>
         <w:t xml:space="preserve"> </w:t>
       </w:r>
-      <w:del w:id="92" w:author="Mark Huff" w:date="2021-04-08T14:34:00Z">
-        <w:r>
-          <w:rPr>
-            <w:color w:val="000000"/>
-          </w:rPr>
-          <w:delText xml:space="preserve">As such, </w:delText>
-        </w:r>
-      </w:del>
       <w:r>
         <w:rPr>
           <w:color w:val="000000"/>
@@ -9716,22 +9253,12 @@
         </w:rPr>
         <w:t xml:space="preserve"> font on </w:t>
       </w:r>
-      <w:del w:id="93" w:author="Mark Huff" w:date="2021-04-08T14:34:00Z">
-        <w:r>
-          <w:rPr>
-            <w:color w:val="000000"/>
-          </w:rPr>
-          <w:delText xml:space="preserve">JOLS </w:delText>
-        </w:r>
-      </w:del>
-      <w:ins w:id="94" w:author="Mark Huff" w:date="2021-04-08T14:34:00Z">
-        <w:r>
-          <w:rPr>
-            <w:color w:val="000000"/>
-          </w:rPr>
-          <w:t xml:space="preserve">JOLs </w:t>
-        </w:r>
-      </w:ins>
+      <w:r>
+        <w:rPr>
+          <w:color w:val="000000"/>
+        </w:rPr>
+        <w:t xml:space="preserve">JOLs </w:t>
+      </w:r>
       <w:r>
         <w:rPr>
           <w:color w:val="000000"/>
@@ -9849,27 +9376,27 @@
         </w:rPr>
         <w:t xml:space="preserve">ecause this font was designed to improve retention, participants may hold the belief that Sans Forgetica is easier to learn and make higher JOLs accordingly. Furthermore, based on previous research indicating that Sans Forgetica does not increase recall and patterns predicted by the font-size effect, no effects of Sans Forgetica on memory were expected. Finally, as in the previous experiments, we again included a control group comparison in which all pairs were presented using 32-pt. Arial </w:t>
       </w:r>
-      <w:commentRangeStart w:id="95"/>
-      <w:commentRangeStart w:id="96"/>
+      <w:commentRangeStart w:id="4"/>
+      <w:commentRangeStart w:id="5"/>
       <w:r>
         <w:rPr>
           <w:color w:val="000000"/>
         </w:rPr>
         <w:t>font</w:t>
       </w:r>
-      <w:commentRangeEnd w:id="95"/>
+      <w:commentRangeEnd w:id="4"/>
       <w:r>
         <w:rPr>
           <w:rStyle w:val="CommentReference"/>
         </w:rPr>
-        <w:commentReference w:id="95"/>
-      </w:r>
-      <w:commentRangeEnd w:id="96"/>
+        <w:commentReference w:id="4"/>
+      </w:r>
+      <w:commentRangeEnd w:id="5"/>
       <w:r>
         <w:rPr>
           <w:rStyle w:val="CommentReference"/>
         </w:rPr>
-        <w:commentReference w:id="96"/>
+        <w:commentReference w:id="5"/>
       </w:r>
       <w:r>
         <w:rPr>
@@ -9877,14 +9404,24 @@
         </w:rPr>
         <w:t>.</w:t>
       </w:r>
-      <w:ins w:id="97" w:author="Nicholas Maxwell" w:date="2021-04-08T15:21:00Z">
-        <w:r>
-          <w:rPr>
-            <w:color w:val="000000"/>
-          </w:rPr>
-          <w:t xml:space="preserve"> All word pairs were unrelated, as based on Rhodes and Castel (2008), unrelated pairs may be more sensitive to perceptual manipulations relative to related pairs.</w:t>
-        </w:r>
-      </w:ins>
+      <w:r>
+        <w:rPr>
+          <w:color w:val="000000"/>
+        </w:rPr>
+        <w:t xml:space="preserve"> All word pairs were unrelated, as based on Rhodes and Castel (2008), unrelated pairs may be more sensitive to perceptual manipulations </w:t>
+      </w:r>
+      <w:r>
+        <w:rPr>
+          <w:color w:val="000000"/>
+        </w:rPr>
+        <w:t>compared</w:t>
+      </w:r>
+      <w:r>
+        <w:rPr>
+          <w:color w:val="000000"/>
+        </w:rPr>
+        <w:t xml:space="preserve"> to related pairs.</w:t>
+      </w:r>
     </w:p>
     <w:p>
       <w:pPr>
@@ -11068,28 +10605,18 @@
         </w:rPr>
         <w:t xml:space="preserve">Based on </w:t>
       </w:r>
-      <w:del w:id="98" w:author="Mark Huff" w:date="2021-04-08T14:35:00Z">
-        <w:r>
-          <w:rPr>
-            <w:color w:val="000000"/>
-          </w:rPr>
-          <w:delText xml:space="preserve">the </w:delText>
-        </w:r>
-      </w:del>
-      <w:ins w:id="99" w:author="Mark Huff" w:date="2021-04-08T14:35:00Z">
-        <w:r>
-          <w:rPr>
-            <w:color w:val="000000"/>
-          </w:rPr>
-          <w:t>a</w:t>
-        </w:r>
-        <w:r>
-          <w:rPr>
-            <w:color w:val="000000"/>
-          </w:rPr>
-          <w:t xml:space="preserve"> </w:t>
-        </w:r>
-      </w:ins>
+      <w:r>
+        <w:rPr>
+          <w:color w:val="000000"/>
+        </w:rPr>
+        <w:t>a</w:t>
+      </w:r>
+      <w:r>
+        <w:rPr>
+          <w:color w:val="000000"/>
+        </w:rPr>
+        <w:t xml:space="preserve"> </w:t>
+      </w:r>
       <w:r>
         <w:rPr>
           <w:color w:val="000000"/>
@@ -11548,22 +11075,12 @@
         </w:rPr>
         <w:t xml:space="preserve">and unrelated </w:t>
       </w:r>
-      <w:del w:id="100" w:author="Mark Huff" w:date="2021-04-08T14:35:00Z">
-        <w:r>
-          <w:rPr>
-            <w:color w:val="000000"/>
-          </w:rPr>
-          <w:delText xml:space="preserve">stimuli </w:delText>
-        </w:r>
-      </w:del>
-      <w:ins w:id="101" w:author="Mark Huff" w:date="2021-04-08T14:35:00Z">
-        <w:r>
-          <w:rPr>
-            <w:color w:val="000000"/>
-          </w:rPr>
-          <w:t xml:space="preserve">word </w:t>
-        </w:r>
-      </w:ins>
+      <w:r>
+        <w:rPr>
+          <w:color w:val="000000"/>
+        </w:rPr>
+        <w:t xml:space="preserve">word </w:t>
+      </w:r>
       <w:r>
         <w:rPr>
           <w:color w:val="000000"/>
@@ -11660,28 +11177,18 @@
         </w:rPr>
         <w:t xml:space="preserve">inflated JOLs relative to </w:t>
       </w:r>
-      <w:del w:id="102" w:author="Mark Huff" w:date="2021-04-08T14:35:00Z">
-        <w:r>
-          <w:rPr>
-            <w:color w:val="000000"/>
-          </w:rPr>
-          <w:delText xml:space="preserve">small </w:delText>
-        </w:r>
-      </w:del>
-      <w:ins w:id="103" w:author="Mark Huff" w:date="2021-04-08T14:35:00Z">
-        <w:r>
-          <w:rPr>
-            <w:color w:val="000000"/>
-          </w:rPr>
-          <w:t>small</w:t>
-        </w:r>
-        <w:r>
-          <w:rPr>
-            <w:color w:val="000000"/>
-          </w:rPr>
-          <w:t>-</w:t>
-        </w:r>
-      </w:ins>
+      <w:r>
+        <w:rPr>
+          <w:color w:val="000000"/>
+        </w:rPr>
+        <w:t>small</w:t>
+      </w:r>
+      <w:r>
+        <w:rPr>
+          <w:color w:val="000000"/>
+        </w:rPr>
+        <w:t>-</w:t>
+      </w:r>
       <w:r>
         <w:rPr>
           <w:color w:val="000000"/>
@@ -11712,22 +11219,12 @@
         </w:rPr>
         <w:t xml:space="preserve">We also compared these </w:t>
       </w:r>
-      <w:del w:id="104" w:author="Mark Huff" w:date="2021-04-08T14:36:00Z">
-        <w:r>
-          <w:rPr>
-            <w:color w:val="000000"/>
-          </w:rPr>
-          <w:delText xml:space="preserve">mixed </w:delText>
-        </w:r>
-      </w:del>
-      <w:ins w:id="105" w:author="Mark Huff" w:date="2021-04-08T14:36:00Z">
-        <w:r>
-          <w:rPr>
-            <w:color w:val="000000"/>
-          </w:rPr>
-          <w:t>mixed-</w:t>
-        </w:r>
-      </w:ins>
+      <w:r>
+        <w:rPr>
+          <w:color w:val="000000"/>
+        </w:rPr>
+        <w:t>mixed-</w:t>
+      </w:r>
       <w:r>
         <w:rPr>
           <w:color w:val="000000"/>
@@ -11794,36 +11291,24 @@
         </w:rPr>
         <w:t>allowed us to evaluate large</w:t>
       </w:r>
-      <w:ins w:id="106" w:author="Mark Huff" w:date="2021-04-08T14:36:00Z">
-        <w:r>
-          <w:rPr>
-            <w:color w:val="000000"/>
-          </w:rPr>
-          <w:t>-</w:t>
-        </w:r>
-      </w:ins>
+      <w:r>
+        <w:rPr>
+          <w:color w:val="000000"/>
+        </w:rPr>
+        <w:t>-</w:t>
+      </w:r>
       <w:r>
         <w:rPr>
           <w:color w:val="000000"/>
         </w:rPr>
         <w:t xml:space="preserve"> and </w:t>
       </w:r>
-      <w:del w:id="107" w:author="Mark Huff" w:date="2021-04-08T14:36:00Z">
-        <w:r>
-          <w:rPr>
-            <w:color w:val="000000"/>
-          </w:rPr>
-          <w:delText xml:space="preserve">small </w:delText>
-        </w:r>
-      </w:del>
-      <w:ins w:id="108" w:author="Mark Huff" w:date="2021-04-08T14:36:00Z">
-        <w:r>
-          <w:rPr>
-            <w:color w:val="000000"/>
-          </w:rPr>
-          <w:t>small-</w:t>
-        </w:r>
-      </w:ins>
+      <w:r>
+        <w:rPr>
+          <w:color w:val="000000"/>
+        </w:rPr>
+        <w:t>small-</w:t>
+      </w:r>
       <w:r>
         <w:rPr>
           <w:color w:val="000000"/>
@@ -11884,22 +11369,12 @@
         </w:rPr>
         <w:t xml:space="preserve">the </w:t>
       </w:r>
-      <w:del w:id="109" w:author="Mark Huff" w:date="2021-04-08T14:36:00Z">
-        <w:r>
-          <w:rPr>
-            <w:color w:val="000000"/>
-          </w:rPr>
-          <w:delText xml:space="preserve">large </w:delText>
-        </w:r>
-      </w:del>
-      <w:ins w:id="110" w:author="Mark Huff" w:date="2021-04-08T14:36:00Z">
-        <w:r>
-          <w:rPr>
-            <w:color w:val="000000"/>
-          </w:rPr>
-          <w:t>large-</w:t>
-        </w:r>
-      </w:ins>
+      <w:r>
+        <w:rPr>
+          <w:color w:val="000000"/>
+        </w:rPr>
+        <w:t>large-</w:t>
+      </w:r>
       <w:r>
         <w:rPr>
           <w:color w:val="000000"/>
@@ -11912,22 +11387,12 @@
         </w:rPr>
         <w:t xml:space="preserve"> relative to </w:t>
       </w:r>
-      <w:del w:id="111" w:author="Mark Huff" w:date="2021-04-08T14:36:00Z">
-        <w:r>
-          <w:rPr>
-            <w:color w:val="000000"/>
-          </w:rPr>
-          <w:delText xml:space="preserve">small </w:delText>
-        </w:r>
-      </w:del>
-      <w:ins w:id="112" w:author="Mark Huff" w:date="2021-04-08T14:36:00Z">
-        <w:r>
-          <w:rPr>
-            <w:color w:val="000000"/>
-          </w:rPr>
-          <w:t>small-</w:t>
-        </w:r>
-      </w:ins>
+      <w:r>
+        <w:rPr>
+          <w:color w:val="000000"/>
+        </w:rPr>
+        <w:t>small-</w:t>
+      </w:r>
       <w:r>
         <w:rPr>
           <w:color w:val="000000"/>
@@ -11940,22 +11405,12 @@
         </w:rPr>
         <w:t xml:space="preserve">, JOLs for </w:t>
       </w:r>
-      <w:del w:id="113" w:author="Mark Huff" w:date="2021-04-08T14:36:00Z">
-        <w:r>
-          <w:rPr>
-            <w:color w:val="000000"/>
-          </w:rPr>
-          <w:delText xml:space="preserve">large </w:delText>
-        </w:r>
-      </w:del>
-      <w:ins w:id="114" w:author="Mark Huff" w:date="2021-04-08T14:36:00Z">
-        <w:r>
-          <w:rPr>
-            <w:color w:val="000000"/>
-          </w:rPr>
-          <w:t>large-</w:t>
-        </w:r>
-      </w:ins>
+      <w:r>
+        <w:rPr>
+          <w:color w:val="000000"/>
+        </w:rPr>
+        <w:t>large-</w:t>
+      </w:r>
       <w:r>
         <w:rPr>
           <w:color w:val="000000"/>
@@ -12247,22 +11702,12 @@
         </w:rPr>
         <w:t xml:space="preserve"> perceptual manipulations did not differentially affect </w:t>
       </w:r>
-      <w:del w:id="115" w:author="Mark Huff" w:date="2021-04-08T14:36:00Z">
-        <w:r>
-          <w:rPr>
-            <w:color w:val="000000"/>
-          </w:rPr>
-          <w:delText xml:space="preserve">JOLS </w:delText>
-        </w:r>
-      </w:del>
-      <w:ins w:id="116" w:author="Mark Huff" w:date="2021-04-08T14:36:00Z">
-        <w:r>
-          <w:rPr>
-            <w:color w:val="000000"/>
-          </w:rPr>
-          <w:t xml:space="preserve">JOLs </w:t>
-        </w:r>
-      </w:ins>
+      <w:r>
+        <w:rPr>
+          <w:color w:val="000000"/>
+        </w:rPr>
+        <w:t xml:space="preserve">JOLs </w:t>
+      </w:r>
       <w:r>
         <w:rPr>
           <w:color w:val="000000"/>
@@ -12383,22 +11828,12 @@
         </w:rPr>
         <w:t xml:space="preserve">Experiment 2A again found that </w:t>
       </w:r>
-      <w:del w:id="117" w:author="Mark Huff" w:date="2021-04-08T14:36:00Z">
-        <w:r>
-          <w:rPr>
-            <w:color w:val="000000"/>
-          </w:rPr>
-          <w:delText xml:space="preserve">large </w:delText>
-        </w:r>
-      </w:del>
-      <w:ins w:id="118" w:author="Mark Huff" w:date="2021-04-08T14:36:00Z">
-        <w:r>
-          <w:rPr>
-            <w:color w:val="000000"/>
-          </w:rPr>
-          <w:t>large-</w:t>
-        </w:r>
-      </w:ins>
+      <w:r>
+        <w:rPr>
+          <w:color w:val="000000"/>
+        </w:rPr>
+        <w:t>large-</w:t>
+      </w:r>
       <w:r>
         <w:rPr>
           <w:color w:val="000000"/>
@@ -12584,9 +12019,6 @@
         <w:spacing w:line="480" w:lineRule="auto"/>
         <w:ind w:firstLine="720"/>
         <w:textAlignment w:val="baseline"/>
-        <w:rPr>
-          <w:ins w:id="119" w:author="Nick Maxwell" w:date="2021-04-08T18:19:00Z"/>
-        </w:rPr>
       </w:pPr>
       <w:r>
         <w:t xml:space="preserve">In addition to our </w:t>
@@ -12609,16 +12041,9 @@
       <w:r>
         <w:t xml:space="preserve"> of our experiments included a </w:t>
       </w:r>
-      <w:del w:id="120" w:author="Mark Huff" w:date="2021-04-08T14:37:00Z">
-        <w:r>
-          <w:delText xml:space="preserve">pure </w:delText>
-        </w:r>
-      </w:del>
-      <w:ins w:id="121" w:author="Mark Huff" w:date="2021-04-08T14:37:00Z">
-        <w:r>
-          <w:t>pure-</w:t>
-        </w:r>
-      </w:ins>
+      <w:r>
+        <w:t>pure-</w:t>
+      </w:r>
       <w:r>
         <w:t>control group</w:t>
       </w:r>
@@ -12749,140 +12174,84 @@
           <w:color w:val="000000"/>
         </w:rPr>
       </w:pPr>
-      <w:ins w:id="122" w:author="Nick Maxwell" w:date="2021-04-09T10:11:00Z">
-        <w:r>
-          <w:t>Finally,</w:t>
-        </w:r>
-      </w:ins>
-      <w:commentRangeStart w:id="123"/>
-      <w:commentRangeEnd w:id="123"/>
-      <w:ins w:id="124" w:author="Nick Maxwell" w:date="2021-04-09T10:10:00Z">
-        <w:r>
-          <w:rPr>
-            <w:rStyle w:val="CommentReference"/>
-          </w:rPr>
-          <w:commentReference w:id="123"/>
-        </w:r>
-      </w:ins>
-      <w:ins w:id="125" w:author="Nick Maxwell" w:date="2021-04-09T09:59:00Z">
-        <w:r>
-          <w:t xml:space="preserve"> while not a focal point of the current study, illusion of competence patterns (Koriat &amp; Bjork, 2005; Maxwell &amp; Huff, in press) consistently </w:t>
-        </w:r>
-      </w:ins>
-      <w:ins w:id="126" w:author="Nick Maxwell" w:date="2021-04-09T10:18:00Z">
-        <w:r>
-          <w:t>emerged</w:t>
-        </w:r>
-      </w:ins>
-      <w:ins w:id="127" w:author="Nick Maxwell" w:date="2021-04-09T09:59:00Z">
-        <w:r>
-          <w:t xml:space="preserve"> across all experim</w:t>
-        </w:r>
-      </w:ins>
-      <w:ins w:id="128" w:author="Nick Maxwell" w:date="2021-04-09T10:00:00Z">
-        <w:r>
-          <w:t>ents. In Experiment 1, JOLs overpredicted recall for backward, symmetrical, and unrelated pairs</w:t>
-        </w:r>
-      </w:ins>
-      <w:ins w:id="129" w:author="Nick Maxwell" w:date="2021-04-09T10:09:00Z">
-        <w:r>
-          <w:t xml:space="preserve">, regardless of </w:t>
-        </w:r>
-      </w:ins>
-      <w:ins w:id="130" w:author="Nick Maxwell" w:date="2021-04-09T10:10:00Z">
-        <w:r>
-          <w:t xml:space="preserve">font-size, highlights, or control group pairs. </w:t>
-        </w:r>
-      </w:ins>
-      <w:ins w:id="131" w:author="Nick Maxwell" w:date="2021-04-09T10:13:00Z">
-        <w:r>
-          <w:t xml:space="preserve">For forward associates, however, JOLs and recall were well calibrated. </w:t>
-        </w:r>
-      </w:ins>
-      <w:ins w:id="132" w:author="Nick Maxwell" w:date="2021-04-09T10:10:00Z">
-        <w:r>
-          <w:t xml:space="preserve">This </w:t>
-        </w:r>
-      </w:ins>
-      <w:ins w:id="133" w:author="Nick Maxwell" w:date="2021-04-09T10:01:00Z">
-        <w:r>
-          <w:t>replicat</w:t>
-        </w:r>
-      </w:ins>
-      <w:ins w:id="134" w:author="Nick Maxwell" w:date="2021-04-09T10:10:00Z">
-        <w:r>
-          <w:t>ed</w:t>
-        </w:r>
-      </w:ins>
-      <w:ins w:id="135" w:author="Nick Maxwell" w:date="2021-04-09T10:01:00Z">
-        <w:r>
-          <w:t xml:space="preserve"> findings by Maxwell and Huff (in press)</w:t>
-        </w:r>
-      </w:ins>
-      <w:ins w:id="136" w:author="Nick Maxwell" w:date="2021-04-09T10:10:00Z">
-        <w:r>
-          <w:t>,</w:t>
-        </w:r>
-      </w:ins>
-      <w:ins w:id="137" w:author="Nick Maxwell" w:date="2021-04-09T10:01:00Z">
-        <w:r>
-          <w:t xml:space="preserve"> who showed that JOLs consistently overpredicted correct recal</w:t>
-        </w:r>
-      </w:ins>
-      <w:ins w:id="138" w:author="Nick Maxwell" w:date="2021-04-09T10:13:00Z">
-        <w:r>
-          <w:t>l for study pairs in which the cue was not predictive of the target</w:t>
-        </w:r>
-      </w:ins>
-      <w:ins w:id="139" w:author="Nick Maxwell" w:date="2021-04-09T10:01:00Z">
-        <w:r>
-          <w:t xml:space="preserve">. </w:t>
-        </w:r>
-      </w:ins>
-      <w:ins w:id="140" w:author="Nick Maxwell" w:date="2021-04-09T10:19:00Z">
-        <w:r>
-          <w:t>Additionally, t</w:t>
-        </w:r>
-      </w:ins>
-      <w:ins w:id="141" w:author="Nick Maxwell" w:date="2021-04-09T10:08:00Z">
-        <w:r>
-          <w:t>he illusion of competence</w:t>
-        </w:r>
-      </w:ins>
-      <w:ins w:id="142" w:author="Nick Maxwell" w:date="2021-04-09T10:02:00Z">
-        <w:r>
-          <w:t xml:space="preserve"> pattern extended to </w:t>
-        </w:r>
-        <w:r>
-          <w:lastRenderedPageBreak/>
-          <w:t>unrelated pairs in Experiment 2 and 3</w:t>
-        </w:r>
-      </w:ins>
-      <w:ins w:id="143" w:author="Nick Maxwell" w:date="2021-04-09T10:09:00Z">
-        <w:r>
-          <w:t xml:space="preserve">, such that JOLs again overpredicted recall, regardless of </w:t>
-        </w:r>
-      </w:ins>
-      <w:ins w:id="144" w:author="Nick Maxwell" w:date="2021-04-09T10:19:00Z">
-        <w:r>
-          <w:t>perceptual fluency</w:t>
-        </w:r>
-      </w:ins>
-      <w:ins w:id="145" w:author="Nick Maxwell" w:date="2021-04-09T10:09:00Z">
-        <w:r>
-          <w:t xml:space="preserve"> or encoding group</w:t>
-        </w:r>
-      </w:ins>
-      <w:ins w:id="146" w:author="Nick Maxwell" w:date="2021-04-09T10:20:00Z">
-        <w:r>
-          <w:t xml:space="preserve"> (e.g., mixed lists or control)</w:t>
-        </w:r>
-      </w:ins>
-      <w:ins w:id="147" w:author="Nick Maxwell" w:date="2021-04-09T10:09:00Z">
-        <w:r>
-          <w:t>.</w:t>
-        </w:r>
-      </w:ins>
+      <w:r>
+        <w:t>Finally,</w:t>
+      </w:r>
+      <w:commentRangeStart w:id="6"/>
+      <w:commentRangeEnd w:id="6"/>
+      <w:r>
+        <w:rPr>
+          <w:rStyle w:val="CommentReference"/>
+        </w:rPr>
+        <w:commentReference w:id="6"/>
+      </w:r>
+      <w:r>
+        <w:t xml:space="preserve"> while not a focal point of the current study, illusion of competence patterns (Koriat &amp; Bjork, 2005; Maxwell &amp; Huff, in press) consistently </w:t>
+      </w:r>
+      <w:r>
+        <w:t>emerged</w:t>
+      </w:r>
+      <w:r>
+        <w:t xml:space="preserve"> across all experiments. In Experiment 1, JOLs overpredicted recall for backward, symmetrical, and unrelated pairs</w:t>
+      </w:r>
+      <w:r>
+        <w:t xml:space="preserve">, regardless of font-size, highlights, or control group pairs. </w:t>
+      </w:r>
+      <w:r>
+        <w:t xml:space="preserve">For forward associates, however, JOLs and recall were well calibrated. </w:t>
+      </w:r>
+      <w:r>
+        <w:t xml:space="preserve">This </w:t>
+      </w:r>
+      <w:r>
+        <w:t>replicat</w:t>
+      </w:r>
+      <w:r>
+        <w:t>ed</w:t>
+      </w:r>
+      <w:r>
+        <w:t xml:space="preserve"> findings by Maxwell and Huff (in press)</w:t>
+      </w:r>
+      <w:r>
+        <w:t>,</w:t>
+      </w:r>
+      <w:r>
+        <w:t xml:space="preserve"> who showed that JOLs consistently overpredicted correct recal</w:t>
+      </w:r>
+      <w:r>
+        <w:t>l for study pairs in which the cue was not predictive of the target</w:t>
+      </w:r>
+      <w:r>
+        <w:t xml:space="preserve">. </w:t>
+      </w:r>
+      <w:r>
+        <w:t>Additionally, t</w:t>
+      </w:r>
+      <w:r>
+        <w:t>he illusion of competence</w:t>
+      </w:r>
+      <w:r>
+        <w:t xml:space="preserve"> pattern extended to </w:t>
+      </w:r>
+      <w:r>
+        <w:lastRenderedPageBreak/>
+        <w:t>unrelated pairs in Experiment 2 and 3</w:t>
+      </w:r>
+      <w:r>
+        <w:t xml:space="preserve">, such that JOLs again overpredicted recall, regardless of </w:t>
+      </w:r>
+      <w:r>
+        <w:t>perceptual fluency</w:t>
+      </w:r>
+      <w:r>
+        <w:t xml:space="preserve"> or encoding group</w:t>
+      </w:r>
+      <w:r>
+        <w:t xml:space="preserve"> (e.g., mixed lists or control)</w:t>
+      </w:r>
+      <w:r>
+        <w:t>.</w:t>
+      </w:r>
     </w:p>
     <w:p>
       <w:pPr>
@@ -12964,15 +12333,6 @@
         </w:rPr>
         <w:t>Halamish, Nachman, and Katzir, 2018</w:t>
       </w:r>
-      <w:del w:id="148" w:author="Mark Huff" w:date="2021-04-08T14:37:00Z">
-        <w:r>
-          <w:rPr>
-            <w:sz w:val="24"/>
-            <w:szCs w:val="24"/>
-          </w:rPr>
-          <w:delText xml:space="preserve"> for a review</w:delText>
-        </w:r>
-      </w:del>
       <w:r>
         <w:rPr>
           <w:sz w:val="24"/>
@@ -13435,7 +12795,6 @@
         <w:spacing w:line="480" w:lineRule="auto"/>
         <w:ind w:firstLine="720"/>
         <w:rPr>
-          <w:ins w:id="149" w:author="Nicholas Maxwell" w:date="2021-04-08T15:24:00Z"/>
           <w:sz w:val="24"/>
           <w:szCs w:val="24"/>
         </w:rPr>
@@ -13693,299 +13052,230 @@
         <w:lastRenderedPageBreak/>
         <w:t>2016</w:t>
       </w:r>
-      <w:ins w:id="150" w:author="Mark Huff" w:date="2021-04-08T14:37:00Z">
-        <w:r>
-          <w:rPr>
-            <w:sz w:val="24"/>
-            <w:szCs w:val="24"/>
-          </w:rPr>
-          <w:t>,</w:t>
-        </w:r>
-      </w:ins>
       <w:r>
         <w:rPr>
           <w:sz w:val="24"/>
           <w:szCs w:val="24"/>
         </w:rPr>
-        <w:t xml:space="preserve"> and Rowland, 2014, for reviews), </w:t>
+        <w:t>,</w:t>
       </w:r>
       <w:r>
         <w:rPr>
           <w:sz w:val="24"/>
           <w:szCs w:val="24"/>
         </w:rPr>
-        <w:t>it is not always clear</w:t>
+        <w:t xml:space="preserve"> and Rowland, 2014, for reviews), </w:t>
       </w:r>
       <w:r>
         <w:rPr>
           <w:sz w:val="24"/>
           <w:szCs w:val="24"/>
         </w:rPr>
-        <w:t xml:space="preserve"> </w:t>
+        <w:t>it is not always clear</w:t>
       </w:r>
       <w:r>
         <w:rPr>
           <w:sz w:val="24"/>
           <w:szCs w:val="24"/>
         </w:rPr>
-        <w:t xml:space="preserve">what constitutes </w:t>
+        <w:t xml:space="preserve"> </w:t>
       </w:r>
       <w:r>
         <w:rPr>
           <w:sz w:val="24"/>
           <w:szCs w:val="24"/>
         </w:rPr>
-        <w:t>a sufficient level of difficulty to promote memory</w:t>
+        <w:t xml:space="preserve">what constitutes </w:t>
       </w:r>
       <w:r>
         <w:rPr>
           <w:sz w:val="24"/>
           <w:szCs w:val="24"/>
         </w:rPr>
-        <w:t xml:space="preserve"> </w:t>
+        <w:t>a sufficient level of difficulty to promote memory</w:t>
       </w:r>
       <w:r>
         <w:rPr>
           <w:sz w:val="24"/>
           <w:szCs w:val="24"/>
         </w:rPr>
-        <w:t>(</w:t>
+        <w:t xml:space="preserve"> </w:t>
       </w:r>
       <w:r>
         <w:rPr>
           <w:sz w:val="24"/>
           <w:szCs w:val="24"/>
         </w:rPr>
-        <w:t xml:space="preserve">e.g., </w:t>
+        <w:t>(</w:t>
       </w:r>
       <w:r>
         <w:rPr>
           <w:sz w:val="24"/>
           <w:szCs w:val="24"/>
         </w:rPr>
-        <w:t>McDaniel &amp; Butler, 2010)</w:t>
+        <w:t xml:space="preserve">e.g., </w:t>
       </w:r>
       <w:r>
         <w:rPr>
           <w:sz w:val="24"/>
           <w:szCs w:val="24"/>
         </w:rPr>
-        <w:t xml:space="preserve">. </w:t>
+        <w:t>McDaniel &amp; Butler, 2010)</w:t>
       </w:r>
       <w:r>
         <w:rPr>
           <w:sz w:val="24"/>
           <w:szCs w:val="24"/>
         </w:rPr>
-        <w:t>Regarding the desirable difficulty of</w:t>
+        <w:t xml:space="preserve">. </w:t>
       </w:r>
       <w:r>
         <w:rPr>
           <w:sz w:val="24"/>
           <w:szCs w:val="24"/>
         </w:rPr>
-        <w:t xml:space="preserve"> Sans Forgetica, recent work by Eskenazi and Nix (2021) has shown that within the context of learning, </w:t>
+        <w:t>Regarding the desirable difficulty of</w:t>
       </w:r>
       <w:r>
         <w:rPr>
           <w:sz w:val="24"/>
           <w:szCs w:val="24"/>
         </w:rPr>
-        <w:t>any</w:t>
+        <w:t xml:space="preserve"> Sans Forgetica, recent work by Eskenazi and Nix (2021) has shown that within the context of learning, </w:t>
       </w:r>
       <w:r>
         <w:rPr>
           <w:sz w:val="24"/>
           <w:szCs w:val="24"/>
         </w:rPr>
-        <w:t xml:space="preserve"> benefits of this font </w:t>
+        <w:t>any</w:t>
       </w:r>
       <w:r>
         <w:rPr>
           <w:sz w:val="24"/>
           <w:szCs w:val="24"/>
         </w:rPr>
-        <w:t>may be</w:t>
+        <w:t xml:space="preserve"> benefits of this font </w:t>
       </w:r>
       <w:r>
         <w:rPr>
           <w:sz w:val="24"/>
           <w:szCs w:val="24"/>
         </w:rPr>
-        <w:t xml:space="preserve"> moderated by individual differences</w:t>
+        <w:t>may be</w:t>
       </w:r>
       <w:r>
         <w:rPr>
           <w:sz w:val="24"/>
           <w:szCs w:val="24"/>
         </w:rPr>
-        <w:t>, such as</w:t>
+        <w:t xml:space="preserve"> moderated by individual differences</w:t>
       </w:r>
       <w:r>
         <w:rPr>
           <w:sz w:val="24"/>
           <w:szCs w:val="24"/>
         </w:rPr>
-        <w:t xml:space="preserve"> spelling and reading level. </w:t>
+        <w:t>, such as</w:t>
       </w:r>
       <w:r>
         <w:rPr>
           <w:sz w:val="24"/>
           <w:szCs w:val="24"/>
         </w:rPr>
-        <w:t>However</w:t>
+        <w:t xml:space="preserve"> spelling and reading level. </w:t>
       </w:r>
       <w:r>
         <w:rPr>
           <w:sz w:val="24"/>
           <w:szCs w:val="24"/>
         </w:rPr>
-        <w:t>,</w:t>
+        <w:t>However</w:t>
       </w:r>
       <w:r>
         <w:rPr>
           <w:sz w:val="24"/>
           <w:szCs w:val="24"/>
         </w:rPr>
-        <w:t xml:space="preserve"> </w:t>
+        <w:t>,</w:t>
       </w:r>
       <w:r>
         <w:rPr>
           <w:sz w:val="24"/>
           <w:szCs w:val="24"/>
         </w:rPr>
-        <w:t xml:space="preserve">a trend is emerging in which </w:t>
+        <w:t xml:space="preserve"> </w:t>
       </w:r>
       <w:r>
         <w:rPr>
           <w:sz w:val="24"/>
           <w:szCs w:val="24"/>
         </w:rPr>
-        <w:t xml:space="preserve">Sans Forgetica </w:t>
+        <w:t xml:space="preserve">a trend is emerging in which </w:t>
       </w:r>
       <w:r>
         <w:rPr>
           <w:sz w:val="24"/>
           <w:szCs w:val="24"/>
         </w:rPr>
-        <w:t xml:space="preserve">may be more appropriately </w:t>
+        <w:t xml:space="preserve">Sans Forgetica </w:t>
       </w:r>
       <w:r>
         <w:rPr>
           <w:sz w:val="24"/>
           <w:szCs w:val="24"/>
         </w:rPr>
-        <w:t xml:space="preserve">termed </w:t>
+        <w:t xml:space="preserve">may be more appropriately </w:t>
       </w:r>
       <w:r>
         <w:rPr>
           <w:sz w:val="24"/>
           <w:szCs w:val="24"/>
         </w:rPr>
-        <w:t>“</w:t>
-      </w:r>
-      <w:del w:id="151" w:author="Mark Huff" w:date="2021-04-08T14:37:00Z">
-        <w:r>
-          <w:rPr>
-            <w:sz w:val="24"/>
-            <w:szCs w:val="24"/>
-          </w:rPr>
-          <w:delText xml:space="preserve">sans </w:delText>
-        </w:r>
-      </w:del>
-      <w:ins w:id="152" w:author="Mark Huff" w:date="2021-04-08T14:37:00Z">
-        <w:r>
-          <w:rPr>
-            <w:sz w:val="24"/>
-            <w:szCs w:val="24"/>
-          </w:rPr>
-          <w:t xml:space="preserve">Sans </w:t>
-        </w:r>
-      </w:ins>
-      <w:del w:id="153" w:author="Mark Huff" w:date="2021-04-08T14:37:00Z">
-        <w:r>
-          <w:rPr>
-            <w:sz w:val="24"/>
-            <w:szCs w:val="24"/>
-          </w:rPr>
-          <w:delText>remembrica</w:delText>
-        </w:r>
-      </w:del>
-      <w:ins w:id="154" w:author="Mark Huff" w:date="2021-04-08T14:37:00Z">
-        <w:r>
-          <w:rPr>
-            <w:sz w:val="24"/>
-            <w:szCs w:val="24"/>
-          </w:rPr>
-          <w:t>Remembrica</w:t>
-        </w:r>
-      </w:ins>
+        <w:t xml:space="preserve">termed </w:t>
+      </w:r>
       <w:r>
         <w:rPr>
           <w:sz w:val="24"/>
           <w:szCs w:val="24"/>
         </w:rPr>
-        <w:t>”</w:t>
+        <w:t>“</w:t>
       </w:r>
       <w:r>
         <w:rPr>
           <w:sz w:val="24"/>
           <w:szCs w:val="24"/>
         </w:rPr>
-        <w:t xml:space="preserve"> </w:t>
+        <w:t>Sans Remembrica</w:t>
       </w:r>
       <w:r>
         <w:rPr>
           <w:sz w:val="24"/>
           <w:szCs w:val="24"/>
         </w:rPr>
-        <w:t>due to memory costs</w:t>
+        <w:t>”</w:t>
       </w:r>
       <w:r>
         <w:rPr>
           <w:sz w:val="24"/>
           <w:szCs w:val="24"/>
         </w:rPr>
-        <w:t>.</w:t>
-      </w:r>
-    </w:p>
-    <w:p>
-      <w:pPr>
-        <w:pStyle w:val="CommentText"/>
-        <w:spacing w:line="480" w:lineRule="auto"/>
-        <w:ind w:firstLine="720"/>
-        <w:rPr>
-          <w:ins w:id="155" w:author="Nicholas Maxwell" w:date="2021-04-08T15:22:00Z"/>
-          <w:del w:id="156" w:author="Nick Maxwell" w:date="2021-04-08T18:17:00Z"/>
+        <w:t xml:space="preserve"> </w:t>
+      </w:r>
+      <w:r>
+        <w:rPr>
           <w:sz w:val="24"/>
           <w:szCs w:val="24"/>
         </w:rPr>
-      </w:pPr>
-      <w:ins w:id="157" w:author="Nicholas Maxwell" w:date="2021-04-08T15:24:00Z">
-        <w:del w:id="158" w:author="Nick Maxwell" w:date="2021-04-08T18:17:00Z">
-          <w:r>
-            <w:rPr>
-              <w:highlight w:val="yellow"/>
-              <w:rPrChange w:id="159" w:author="Nicholas Maxwell" w:date="2021-04-08T15:24:00Z">
-                <w:rPr/>
-              </w:rPrChange>
-            </w:rPr>
-            <w:delText>[IOC PARAGRAPH]</w:delText>
-          </w:r>
-        </w:del>
-      </w:ins>
-    </w:p>
-    <w:p>
-      <w:pPr>
-        <w:pStyle w:val="CommentText"/>
-        <w:spacing w:line="480" w:lineRule="auto"/>
-        <w:ind w:firstLine="720"/>
-        <w:rPr>
-          <w:del w:id="160" w:author="Nicholas Maxwell" w:date="2021-04-08T15:23:00Z"/>
+        <w:t>due to memory costs</w:t>
+      </w:r>
+      <w:r>
+        <w:rPr>
           <w:sz w:val="24"/>
           <w:szCs w:val="24"/>
         </w:rPr>
-      </w:pPr>
+        <w:t>.</w:t>
+      </w:r>
     </w:p>
     <w:p>
       <w:pPr>
@@ -13996,27 +13286,27 @@
           <w:color w:val="000000"/>
         </w:rPr>
       </w:pPr>
-      <w:commentRangeStart w:id="161"/>
-      <w:commentRangeStart w:id="162"/>
+      <w:commentRangeStart w:id="7"/>
+      <w:commentRangeStart w:id="8"/>
       <w:r>
         <w:rPr>
           <w:color w:val="000000"/>
         </w:rPr>
         <w:t>Though</w:t>
       </w:r>
-      <w:commentRangeEnd w:id="161"/>
+      <w:commentRangeEnd w:id="7"/>
       <w:r>
         <w:rPr>
           <w:rStyle w:val="CommentReference"/>
         </w:rPr>
-        <w:commentReference w:id="161"/>
-      </w:r>
-      <w:commentRangeEnd w:id="162"/>
+        <w:commentReference w:id="7"/>
+      </w:r>
+      <w:commentRangeEnd w:id="8"/>
       <w:r>
         <w:rPr>
           <w:rStyle w:val="CommentReference"/>
         </w:rPr>
-        <w:commentReference w:id="162"/>
+        <w:commentReference w:id="8"/>
       </w:r>
       <w:r>
         <w:rPr>
@@ -16560,7 +15850,7 @@
                 <w:rFonts w:eastAsiaTheme="minorHAnsi"/>
               </w:rPr>
             </w:pPr>
-            <w:bookmarkStart w:id="163" w:name="_Hlk32934101"/>
+            <w:bookmarkStart w:id="9" w:name="_Hlk32934101"/>
             <w:r>
               <w:rPr>
                 <w:rFonts w:eastAsiaTheme="minorHAnsi"/>
@@ -17667,8 +16957,8 @@
           <w:iCs/>
         </w:rPr>
       </w:pPr>
-      <w:bookmarkStart w:id="164" w:name="_Hlk32942520"/>
-      <w:bookmarkEnd w:id="163"/>
+      <w:bookmarkStart w:id="10" w:name="_Hlk32942520"/>
+      <w:bookmarkEnd w:id="9"/>
       <w:r>
         <w:rPr>
           <w:rFonts w:eastAsiaTheme="minorHAnsi"/>
@@ -17694,7 +16984,7 @@
         <w:t>.</w:t>
       </w:r>
     </w:p>
-    <w:bookmarkEnd w:id="164"/>
+    <w:bookmarkEnd w:id="10"/>
     <w:p>
       <w:pPr>
         <w:spacing w:line="480" w:lineRule="auto"/>
@@ -17828,7 +17118,7 @@
           <w:szCs w:val="23"/>
         </w:rPr>
       </w:pPr>
-      <w:bookmarkStart w:id="165" w:name="_Hlk32933438"/>
+      <w:bookmarkStart w:id="11" w:name="_Hlk32933438"/>
       <w:r>
         <w:rPr>
           <w:rFonts w:eastAsiaTheme="minorHAnsi"/>
@@ -21408,7 +20698,7 @@
         </w:rPr>
         <w:t xml:space="preserve"> Frequency is measured using SUBTLEX word frequency measure (Brysbaert &amp; New, 2009). Concreteness and length were taken from the English Lexicon Project (Balota et al., 2007).</w:t>
       </w:r>
-      <w:bookmarkEnd w:id="165"/>
+      <w:bookmarkEnd w:id="11"/>
     </w:p>
     <w:p>
       <w:pPr>
@@ -22252,7 +21542,7 @@
                 <w:rFonts w:eastAsiaTheme="minorHAnsi"/>
               </w:rPr>
             </w:pPr>
-            <w:bookmarkStart w:id="166" w:name="_Hlk65917405"/>
+            <w:bookmarkStart w:id="12" w:name="_Hlk65917405"/>
             <w:r>
               <w:rPr>
                 <w:rFonts w:eastAsiaTheme="minorHAnsi"/>
@@ -22535,7 +21825,7 @@
           </w:p>
         </w:tc>
       </w:tr>
-      <w:bookmarkEnd w:id="166"/>
+      <w:bookmarkEnd w:id="12"/>
       <w:tr>
         <w:tc>
           <w:tcPr>
@@ -23520,7 +22810,7 @@
 
 <file path=word/comments.xml><?xml version="1.0" encoding="utf-8"?>
 <w:comments xmlns:wpc="http://schemas.microsoft.com/office/word/2010/wordprocessingCanvas" xmlns:cx="http://schemas.microsoft.com/office/drawing/2014/chartex" xmlns:cx1="http://schemas.microsoft.com/office/drawing/2015/9/8/chartex" xmlns:cx2="http://schemas.microsoft.com/office/drawing/2015/10/21/chartex" xmlns:cx3="http://schemas.microsoft.com/office/drawing/2016/5/9/chartex" xmlns:cx4="http://schemas.microsoft.com/office/drawing/2016/5/10/chartex" xmlns:cx5="http://schemas.microsoft.com/office/drawing/2016/5/11/chartex" xmlns:cx6="http://schemas.microsoft.com/office/drawing/2016/5/12/chartex" xmlns:cx7="http://schemas.microsoft.com/office/drawing/2016/5/13/chartex" xmlns:cx8="http://schemas.microsoft.com/office/drawing/2016/5/14/chartex" xmlns:mc="http://schemas.openxmlformats.org/markup-compatibility/2006" xmlns:aink="http://schemas.microsoft.com/office/drawing/2016/ink" xmlns:am3d="http://schemas.microsoft.com/office/drawing/2017/model3d" xmlns:o="urn:schemas-microsoft-com:office:office" xmlns:r="http://schemas.openxmlformats.org/officeDocument/2006/relationships" xmlns:m="http://schemas.openxmlformats.org/officeDocument/2006/math" xmlns:v="urn:schemas-microsoft-com:vml" xmlns:wp14="http://schemas.microsoft.com/office/word/2010/wordprocessingDrawing" xmlns:wp="http://schemas.openxmlformats.org/drawingml/2006/wordprocessingDrawing" xmlns:w10="urn:schemas-microsoft-com:office:word" xmlns:w="http://schemas.openxmlformats.org/wordprocessingml/2006/main" xmlns:w14="http://schemas.microsoft.com/office/word/2010/wordml" xmlns:w15="http://schemas.microsoft.com/office/word/2012/wordml" xmlns:w16cex="http://schemas.microsoft.com/office/word/2018/wordml/cex" xmlns:w16cid="http://schemas.microsoft.com/office/word/2016/wordml/cid" xmlns:w16="http://schemas.microsoft.com/office/word/2018/wordml" xmlns:w16se="http://schemas.microsoft.com/office/word/2015/wordml/symex" xmlns:wpg="http://schemas.microsoft.com/office/word/2010/wordprocessingGroup" xmlns:wpi="http://schemas.microsoft.com/office/word/2010/wordprocessingInk" xmlns:wne="http://schemas.microsoft.com/office/word/2006/wordml" xmlns:wps="http://schemas.microsoft.com/office/word/2010/wordprocessingShape" mc:Ignorable="w14 w15 w16se w16cid w16 w16cex wp14">
-  <w:comment w:id="0" w:author="Mark Huff" w:date="2021-04-08T14:26:00Z" w:initials="MH">
+  <w:comment w:id="0" w:author="Nicholas Maxwell" w:date="2021-04-09T14:47:00Z" w:initials="NM">
     <w:p>
       <w:pPr>
         <w:pStyle w:val="CommentText"/>
@@ -23532,14 +22822,11 @@
         <w:annotationRef/>
       </w:r>
       <w:r>
-        <w:t>Please update</w:t>
-      </w:r>
-      <w:r>
-        <w:t xml:space="preserve"> when complete</w:t>
+        <w:t>Will update this as needed</w:t>
       </w:r>
     </w:p>
   </w:comment>
-  <w:comment w:id="19" w:author="Mark Huff" w:date="2021-04-08T14:28:00Z" w:initials="MH">
+  <w:comment w:id="1" w:author="Mark Huff" w:date="2021-04-08T14:28:00Z" w:initials="MH">
     <w:p>
       <w:pPr>
         <w:pStyle w:val="CommentText"/>
@@ -23555,7 +22842,7 @@
       </w:r>
     </w:p>
   </w:comment>
-  <w:comment w:id="20" w:author="Nicholas Maxwell" w:date="2021-04-08T15:18:00Z" w:initials="NM">
+  <w:comment w:id="2" w:author="Nicholas Maxwell" w:date="2021-04-08T15:18:00Z" w:initials="NM">
     <w:p>
       <w:pPr>
         <w:pStyle w:val="CommentText"/>
@@ -23571,7 +22858,7 @@
       </w:r>
     </w:p>
   </w:comment>
-  <w:comment w:id="95" w:author="Mark Huff" w:date="2021-04-08T14:35:00Z" w:initials="MH">
+  <w:comment w:id="4" w:author="Mark Huff" w:date="2021-04-08T14:35:00Z" w:initials="MH">
     <w:p>
       <w:pPr>
         <w:pStyle w:val="CommentText"/>
@@ -23587,7 +22874,7 @@
       </w:r>
     </w:p>
   </w:comment>
-  <w:comment w:id="96" w:author="Nicholas Maxwell" w:date="2021-04-08T15:22:00Z" w:initials="NM">
+  <w:comment w:id="5" w:author="Nicholas Maxwell" w:date="2021-04-08T15:22:00Z" w:initials="NM">
     <w:p>
       <w:pPr>
         <w:pStyle w:val="CommentText"/>
@@ -23603,7 +22890,7 @@
       </w:r>
     </w:p>
   </w:comment>
-  <w:comment w:id="123" w:author="Nick Maxwell" w:date="2021-04-09T10:10:00Z" w:initials="NM">
+  <w:comment w:id="6" w:author="Nick Maxwell" w:date="2021-04-09T10:10:00Z" w:initials="NM">
     <w:p>
       <w:pPr>
         <w:pStyle w:val="CommentText"/>
@@ -23619,7 +22906,7 @@
       </w:r>
     </w:p>
   </w:comment>
-  <w:comment w:id="161" w:author="Mark Huff" w:date="2021-04-08T14:37:00Z" w:initials="MH">
+  <w:comment w:id="7" w:author="Mark Huff" w:date="2021-04-08T14:37:00Z" w:initials="MH">
     <w:p>
       <w:pPr>
         <w:pStyle w:val="CommentText"/>
@@ -23648,7 +22935,7 @@
       </w:r>
     </w:p>
   </w:comment>
-  <w:comment w:id="162" w:author="Nick Maxwell" w:date="2021-04-09T10:33:00Z" w:initials="NM">
+  <w:comment w:id="8" w:author="Nick Maxwell" w:date="2021-04-09T10:33:00Z" w:initials="NM">
     <w:p>
       <w:pPr>
         <w:pStyle w:val="CommentText"/>
@@ -23669,7 +22956,7 @@
 
 <file path=word/commentsExtended.xml><?xml version="1.0" encoding="utf-8"?>
 <w15:commentsEx xmlns:wpc="http://schemas.microsoft.com/office/word/2010/wordprocessingCanvas" xmlns:cx="http://schemas.microsoft.com/office/drawing/2014/chartex" xmlns:cx1="http://schemas.microsoft.com/office/drawing/2015/9/8/chartex" xmlns:cx2="http://schemas.microsoft.com/office/drawing/2015/10/21/chartex" xmlns:cx3="http://schemas.microsoft.com/office/drawing/2016/5/9/chartex" xmlns:cx4="http://schemas.microsoft.com/office/drawing/2016/5/10/chartex" xmlns:cx5="http://schemas.microsoft.com/office/drawing/2016/5/11/chartex" xmlns:cx6="http://schemas.microsoft.com/office/drawing/2016/5/12/chartex" xmlns:cx7="http://schemas.microsoft.com/office/drawing/2016/5/13/chartex" xmlns:cx8="http://schemas.microsoft.com/office/drawing/2016/5/14/chartex" xmlns:mc="http://schemas.openxmlformats.org/markup-compatibility/2006" xmlns:aink="http://schemas.microsoft.com/office/drawing/2016/ink" xmlns:am3d="http://schemas.microsoft.com/office/drawing/2017/model3d" xmlns:o="urn:schemas-microsoft-com:office:office" xmlns:r="http://schemas.openxmlformats.org/officeDocument/2006/relationships" xmlns:m="http://schemas.openxmlformats.org/officeDocument/2006/math" xmlns:v="urn:schemas-microsoft-com:vml" xmlns:wp14="http://schemas.microsoft.com/office/word/2010/wordprocessingDrawing" xmlns:wp="http://schemas.openxmlformats.org/drawingml/2006/wordprocessingDrawing" xmlns:w10="urn:schemas-microsoft-com:office:word" xmlns:w="http://schemas.openxmlformats.org/wordprocessingml/2006/main" xmlns:w14="http://schemas.microsoft.com/office/word/2010/wordml" xmlns:w15="http://schemas.microsoft.com/office/word/2012/wordml" xmlns:w16cex="http://schemas.microsoft.com/office/word/2018/wordml/cex" xmlns:w16cid="http://schemas.microsoft.com/office/word/2016/wordml/cid" xmlns:w16="http://schemas.microsoft.com/office/word/2018/wordml" xmlns:w16se="http://schemas.microsoft.com/office/word/2015/wordml/symex" xmlns:wpg="http://schemas.microsoft.com/office/word/2010/wordprocessingGroup" xmlns:wpi="http://schemas.microsoft.com/office/word/2010/wordprocessingInk" xmlns:wne="http://schemas.microsoft.com/office/word/2006/wordml" xmlns:wps="http://schemas.microsoft.com/office/word/2010/wordprocessingShape" mc:Ignorable="w14 w15 w16se w16cid w16 w16cex wp14">
-  <w15:commentEx w15:paraId="6174C71C" w15:done="0"/>
+  <w15:commentEx w15:paraId="0794CE78" w15:done="0"/>
   <w15:commentEx w15:paraId="04E2AA8F" w15:done="0"/>
   <w15:commentEx w15:paraId="26BA625E" w15:paraIdParent="04E2AA8F" w15:done="0"/>
   <w15:commentEx w15:paraId="053D51FD" w15:done="0"/>
@@ -23682,7 +22969,7 @@
 
 <file path=word/commentsExtensible.xml><?xml version="1.0" encoding="utf-8"?>
 <w16cex:commentsExtensible xmlns:wpc="http://schemas.microsoft.com/office/word/2010/wordprocessingCanvas" xmlns:cx="http://schemas.microsoft.com/office/drawing/2014/chartex" xmlns:cx1="http://schemas.microsoft.com/office/drawing/2015/9/8/chartex" xmlns:cx2="http://schemas.microsoft.com/office/drawing/2015/10/21/chartex" xmlns:cx3="http://schemas.microsoft.com/office/drawing/2016/5/9/chartex" xmlns:cx4="http://schemas.microsoft.com/office/drawing/2016/5/10/chartex" xmlns:cx5="http://schemas.microsoft.com/office/drawing/2016/5/11/chartex" xmlns:cx6="http://schemas.microsoft.com/office/drawing/2016/5/12/chartex" xmlns:cx7="http://schemas.microsoft.com/office/drawing/2016/5/13/chartex" xmlns:cx8="http://schemas.microsoft.com/office/drawing/2016/5/14/chartex" xmlns:mc="http://schemas.openxmlformats.org/markup-compatibility/2006" xmlns:aink="http://schemas.microsoft.com/office/drawing/2016/ink" xmlns:am3d="http://schemas.microsoft.com/office/drawing/2017/model3d" xmlns:o="urn:schemas-microsoft-com:office:office" xmlns:r="http://schemas.openxmlformats.org/officeDocument/2006/relationships" xmlns:m="http://schemas.openxmlformats.org/officeDocument/2006/math" xmlns:v="urn:schemas-microsoft-com:vml" xmlns:wp14="http://schemas.microsoft.com/office/word/2010/wordprocessingDrawing" xmlns:wp="http://schemas.openxmlformats.org/drawingml/2006/wordprocessingDrawing" xmlns:w10="urn:schemas-microsoft-com:office:word" xmlns:w="http://schemas.openxmlformats.org/wordprocessingml/2006/main" xmlns:w14="http://schemas.microsoft.com/office/word/2010/wordml" xmlns:w15="http://schemas.microsoft.com/office/word/2012/wordml" xmlns:w16cex="http://schemas.microsoft.com/office/word/2018/wordml/cex" xmlns:w16cid="http://schemas.microsoft.com/office/word/2016/wordml/cid" xmlns:w16="http://schemas.microsoft.com/office/word/2018/wordml" xmlns:w16se="http://schemas.microsoft.com/office/word/2015/wordml/symex" xmlns:wpg="http://schemas.microsoft.com/office/word/2010/wordprocessingGroup" xmlns:wpi="http://schemas.microsoft.com/office/word/2010/wordprocessingInk" xmlns:wne="http://schemas.microsoft.com/office/word/2006/wordml" xmlns:wps="http://schemas.microsoft.com/office/word/2010/wordprocessingShape" mc:Ignorable="w14 w15 w16se w16cid w16 w16cex wp14">
-  <w16cex:commentExtensible w16cex:durableId="2419910A" w16cex:dateUtc="2021-04-08T19:26:00Z"/>
+  <w16cex:commentExtensible w16cex:durableId="241AE774" w16cex:dateUtc="2021-04-09T19:47:00Z"/>
   <w16cex:commentExtensible w16cex:durableId="24199194" w16cex:dateUtc="2021-04-08T19:28:00Z"/>
   <w16cex:commentExtensible w16cex:durableId="24199D4C" w16cex:dateUtc="2021-04-08T20:18:00Z"/>
   <w16cex:commentExtensible w16cex:durableId="2419931C" w16cex:dateUtc="2021-04-08T19:35:00Z"/>
@@ -23695,7 +22982,7 @@
 
 <file path=word/commentsIds.xml><?xml version="1.0" encoding="utf-8"?>
 <w16cid:commentsIds xmlns:wpc="http://schemas.microsoft.com/office/word/2010/wordprocessingCanvas" xmlns:cx="http://schemas.microsoft.com/office/drawing/2014/chartex" xmlns:cx1="http://schemas.microsoft.com/office/drawing/2015/9/8/chartex" xmlns:cx2="http://schemas.microsoft.com/office/drawing/2015/10/21/chartex" xmlns:cx3="http://schemas.microsoft.com/office/drawing/2016/5/9/chartex" xmlns:cx4="http://schemas.microsoft.com/office/drawing/2016/5/10/chartex" xmlns:cx5="http://schemas.microsoft.com/office/drawing/2016/5/11/chartex" xmlns:cx6="http://schemas.microsoft.com/office/drawing/2016/5/12/chartex" xmlns:cx7="http://schemas.microsoft.com/office/drawing/2016/5/13/chartex" xmlns:cx8="http://schemas.microsoft.com/office/drawing/2016/5/14/chartex" xmlns:mc="http://schemas.openxmlformats.org/markup-compatibility/2006" xmlns:aink="http://schemas.microsoft.com/office/drawing/2016/ink" xmlns:am3d="http://schemas.microsoft.com/office/drawing/2017/model3d" xmlns:o="urn:schemas-microsoft-com:office:office" xmlns:r="http://schemas.openxmlformats.org/officeDocument/2006/relationships" xmlns:m="http://schemas.openxmlformats.org/officeDocument/2006/math" xmlns:v="urn:schemas-microsoft-com:vml" xmlns:wp14="http://schemas.microsoft.com/office/word/2010/wordprocessingDrawing" xmlns:wp="http://schemas.openxmlformats.org/drawingml/2006/wordprocessingDrawing" xmlns:w10="urn:schemas-microsoft-com:office:word" xmlns:w="http://schemas.openxmlformats.org/wordprocessingml/2006/main" xmlns:w14="http://schemas.microsoft.com/office/word/2010/wordml" xmlns:w15="http://schemas.microsoft.com/office/word/2012/wordml" xmlns:w16cex="http://schemas.microsoft.com/office/word/2018/wordml/cex" xmlns:w16cid="http://schemas.microsoft.com/office/word/2016/wordml/cid" xmlns:w16="http://schemas.microsoft.com/office/word/2018/wordml" xmlns:w16se="http://schemas.microsoft.com/office/word/2015/wordml/symex" xmlns:wpg="http://schemas.microsoft.com/office/word/2010/wordprocessingGroup" xmlns:wpi="http://schemas.microsoft.com/office/word/2010/wordprocessingInk" xmlns:wne="http://schemas.microsoft.com/office/word/2006/wordml" xmlns:wps="http://schemas.microsoft.com/office/word/2010/wordprocessingShape" mc:Ignorable="w14 w15 w16se w16cid w16 w16cex wp14">
-  <w16cid:commentId w16cid:paraId="6174C71C" w16cid:durableId="2419910A"/>
+  <w16cid:commentId w16cid:paraId="0794CE78" w16cid:durableId="241AE774"/>
   <w16cid:commentId w16cid:paraId="04E2AA8F" w16cid:durableId="24199194"/>
   <w16cid:commentId w16cid:paraId="26BA625E" w16cid:durableId="24199D4C"/>
   <w16cid:commentId w16cid:paraId="053D51FD" w16cid:durableId="2419931C"/>
@@ -25062,11 +24349,11 @@
 
 <file path=word/people.xml><?xml version="1.0" encoding="utf-8"?>
 <w15:people xmlns:wpc="http://schemas.microsoft.com/office/word/2010/wordprocessingCanvas" xmlns:cx="http://schemas.microsoft.com/office/drawing/2014/chartex" xmlns:cx1="http://schemas.microsoft.com/office/drawing/2015/9/8/chartex" xmlns:cx2="http://schemas.microsoft.com/office/drawing/2015/10/21/chartex" xmlns:cx3="http://schemas.microsoft.com/office/drawing/2016/5/9/chartex" xmlns:cx4="http://schemas.microsoft.com/office/drawing/2016/5/10/chartex" xmlns:cx5="http://schemas.microsoft.com/office/drawing/2016/5/11/chartex" xmlns:cx6="http://schemas.microsoft.com/office/drawing/2016/5/12/chartex" xmlns:cx7="http://schemas.microsoft.com/office/drawing/2016/5/13/chartex" xmlns:cx8="http://schemas.microsoft.com/office/drawing/2016/5/14/chartex" xmlns:mc="http://schemas.openxmlformats.org/markup-compatibility/2006" xmlns:aink="http://schemas.microsoft.com/office/drawing/2016/ink" xmlns:am3d="http://schemas.microsoft.com/office/drawing/2017/model3d" xmlns:o="urn:schemas-microsoft-com:office:office" xmlns:r="http://schemas.openxmlformats.org/officeDocument/2006/relationships" xmlns:m="http://schemas.openxmlformats.org/officeDocument/2006/math" xmlns:v="urn:schemas-microsoft-com:vml" xmlns:wp14="http://schemas.microsoft.com/office/word/2010/wordprocessingDrawing" xmlns:wp="http://schemas.openxmlformats.org/drawingml/2006/wordprocessingDrawing" xmlns:w10="urn:schemas-microsoft-com:office:word" xmlns:w="http://schemas.openxmlformats.org/wordprocessingml/2006/main" xmlns:w14="http://schemas.microsoft.com/office/word/2010/wordml" xmlns:w15="http://schemas.microsoft.com/office/word/2012/wordml" xmlns:w16cex="http://schemas.microsoft.com/office/word/2018/wordml/cex" xmlns:w16cid="http://schemas.microsoft.com/office/word/2016/wordml/cid" xmlns:w16="http://schemas.microsoft.com/office/word/2018/wordml" xmlns:w16se="http://schemas.microsoft.com/office/word/2015/wordml/symex" xmlns:wpg="http://schemas.microsoft.com/office/word/2010/wordprocessingGroup" xmlns:wpi="http://schemas.microsoft.com/office/word/2010/wordprocessingInk" xmlns:wne="http://schemas.microsoft.com/office/word/2006/wordml" xmlns:wps="http://schemas.microsoft.com/office/word/2010/wordprocessingShape" mc:Ignorable="w14 w15 w16se w16cid w16 w16cex wp14">
+  <w15:person w15:author="Nicholas Maxwell">
+    <w15:presenceInfo w15:providerId="AD" w15:userId="S::w10026941@usm.edu::1a044d9d-3e7b-4dec-96dd-0930cc4f0d43"/>
+  </w15:person>
   <w15:person w15:author="Mark Huff">
     <w15:presenceInfo w15:providerId="Windows Live" w15:userId="1401e3e00133cd3c"/>
-  </w15:person>
-  <w15:person w15:author="Nicholas Maxwell">
-    <w15:presenceInfo w15:providerId="AD" w15:userId="S::w10026941@usm.edu::1a044d9d-3e7b-4dec-96dd-0930cc4f0d43"/>
   </w15:person>
   <w15:person w15:author="Nick Maxwell">
     <w15:presenceInfo w15:providerId="Windows Live" w15:userId="8614ede61265de7b"/>

</xml_diff>